<commit_message>
adding output file of predicted labels
</commit_message>
<xml_diff>
--- a/Documentation/Toan's part_Overview.docx
+++ b/Documentation/Toan's part_Overview.docx
@@ -14,7 +14,6 @@
           <w:lang w:val="en-US"/>
         </w:rPr>
       </w:pPr>
-      <w:proofErr w:type="spellStart"/>
       <w:r>
         <w:rPr>
           <w:lang w:val="en-US"/>
@@ -25,14 +24,7 @@
         <w:rPr>
           <w:lang w:val="en-US"/>
         </w:rPr>
-        <w:t>iew</w:t>
-      </w:r>
-      <w:proofErr w:type="spellEnd"/>
-      <w:r>
-        <w:rPr>
-          <w:lang w:val="en-US"/>
-        </w:rPr>
-        <w:t>:</w:t>
+        <w:t>iew:</w:t>
       </w:r>
     </w:p>
     <w:p>
@@ -146,21 +138,7 @@
         <w:rPr>
           <w:lang w:val="en-US"/>
         </w:rPr>
-        <w:t xml:space="preserve"> to the trained network. In stage three, the trained network was used to predict unlabeled data from the test file set </w:t>
-      </w:r>
-      <w:proofErr w:type="spellStart"/>
-      <w:r>
-        <w:rPr>
-          <w:lang w:val="en-US"/>
-        </w:rPr>
-        <w:t>T_Files</w:t>
-      </w:r>
-      <w:proofErr w:type="spellEnd"/>
-      <w:r>
-        <w:rPr>
-          <w:lang w:val="en-US"/>
-        </w:rPr>
-        <w:t>.</w:t>
+        <w:t xml:space="preserve"> to the trained network. In stage three, the trained network was used to predict unlabeled data from the test file set T_Files.</w:t>
       </w:r>
     </w:p>
     <w:p>
@@ -193,57 +171,7 @@
         <w:rPr>
           <w:lang w:val="en-US"/>
         </w:rPr>
-        <w:t xml:space="preserve">The data </w:t>
-      </w:r>
-      <w:r>
-        <w:rPr>
-          <w:lang w:val="en-US"/>
-        </w:rPr>
-        <w:t>was</w:t>
-      </w:r>
-      <w:r>
-        <w:rPr>
-          <w:lang w:val="en-US"/>
-        </w:rPr>
-        <w:t xml:space="preserve"> </w:t>
-      </w:r>
-      <w:r>
-        <w:rPr>
-          <w:lang w:val="en-US"/>
-        </w:rPr>
-        <w:t>issued</w:t>
-      </w:r>
-      <w:r>
-        <w:rPr>
-          <w:lang w:val="en-US"/>
-        </w:rPr>
-        <w:t xml:space="preserve"> from Professor </w:t>
-      </w:r>
-      <w:proofErr w:type="spellStart"/>
-      <w:r>
-        <w:rPr>
-          <w:lang w:val="en-US"/>
-        </w:rPr>
-        <w:t>Pech</w:t>
-      </w:r>
-      <w:proofErr w:type="spellEnd"/>
-      <w:r>
-        <w:rPr>
-          <w:lang w:val="en-US"/>
-        </w:rPr>
-        <w:t xml:space="preserve"> </w:t>
-      </w:r>
-      <w:r>
-        <w:rPr>
-          <w:lang w:val="en-US"/>
-        </w:rPr>
-        <w:t xml:space="preserve">in .xlsx files </w:t>
-      </w:r>
-      <w:r>
-        <w:rPr>
-          <w:lang w:val="en-US"/>
-        </w:rPr>
-        <w:t>specifically for the Subject Computational Intelligence at Frankfurt University of Applied Sciences.</w:t>
+        <w:t>The data was issued from Professor Pech in .xlsx files specifically for the Subject Computational Intelligence at Frankfurt University of Applied Sciences.</w:t>
       </w:r>
       <w:r>
         <w:rPr>
@@ -294,7 +222,19 @@
         <w:rPr>
           <w:lang w:val="en-US"/>
         </w:rPr>
-        <w:t>The training set includes 3 analog time readings samples of 3 different Objects: ‘Data Object1’, ‘Data Object 2’, ‘Data Object 3’. Each Row, from the 7</w:t>
+        <w:t>The training set includes 3 analog time readings samples of 3 different Objects: ‘Data Object1’, ‘Data Object 2’, ‘Data Object 3’.</w:t>
+      </w:r>
+      <w:r>
+        <w:rPr>
+          <w:lang w:val="en-US"/>
+        </w:rPr>
+        <w:t xml:space="preserve"> They are located under Matlab/dataset/.</w:t>
+      </w:r>
+      <w:r>
+        <w:rPr>
+          <w:lang w:val="en-US"/>
+        </w:rPr>
+        <w:t xml:space="preserve"> Each Row, from the 7</w:t>
       </w:r>
       <w:r>
         <w:rPr>
@@ -307,7 +247,31 @@
         <w:rPr>
           <w:lang w:val="en-US"/>
         </w:rPr>
-        <w:t xml:space="preserve"> column in each files represents a time-reading of an object. So, when the samples are read from the training data, the rows </w:t>
+        <w:t xml:space="preserve"> column in each files represents a time-</w:t>
+      </w:r>
+      <w:r>
+        <w:rPr>
+          <w:lang w:val="en-US"/>
+        </w:rPr>
+        <w:t>series sample</w:t>
+      </w:r>
+      <w:r>
+        <w:rPr>
+          <w:lang w:val="en-US"/>
+        </w:rPr>
+        <w:t xml:space="preserve"> of </w:t>
+      </w:r>
+      <w:r>
+        <w:rPr>
+          <w:lang w:val="en-US"/>
+        </w:rPr>
+        <w:t>the</w:t>
+      </w:r>
+      <w:r>
+        <w:rPr>
+          <w:lang w:val="en-US"/>
+        </w:rPr>
+        <w:t xml:space="preserve"> object. So, when the samples are read from the training data, the rows </w:t>
       </w:r>
       <w:r>
         <w:rPr>
@@ -344,6 +308,7 @@
       </w:pPr>
       <w:r>
         <w:rPr>
+          <w:noProof/>
           <w:lang w:val="en-US"/>
         </w:rPr>
         <w:lastRenderedPageBreak/>
@@ -471,13 +436,7 @@
               <w:rPr>
                 <w:lang w:val="en-US"/>
               </w:rPr>
-              <w:t xml:space="preserve">Data Object </w:t>
-            </w:r>
-            <w:r>
-              <w:rPr>
-                <w:lang w:val="en-US"/>
-              </w:rPr>
-              <w:t>2</w:t>
+              <w:t>Data Object 2</w:t>
             </w:r>
           </w:p>
         </w:tc>
@@ -520,13 +479,7 @@
               <w:rPr>
                 <w:lang w:val="en-US"/>
               </w:rPr>
-              <w:t xml:space="preserve">Data Object </w:t>
-            </w:r>
-            <w:r>
-              <w:rPr>
-                <w:lang w:val="en-US"/>
-              </w:rPr>
-              <w:t>3</w:t>
+              <w:t>Data Object 3</w:t>
             </w:r>
           </w:p>
         </w:tc>
@@ -562,7 +515,31 @@
         <w:rPr>
           <w:lang w:val="en-US"/>
         </w:rPr>
-        <w:t>During the training, the number of samples used for training and validation were decided from a split of data from the original training files. The current approach used the same number of training samples for each type of Object. Therefore, the number of validation samples from ‘Data Object 2’ will be less than that of the others. This is the reason that the training data samples is currently set to 200, the maximum number of samples from ‘Data Object 2’.</w:t>
+        <w:t xml:space="preserve">During the training, the number of samples used for training and validation were </w:t>
+      </w:r>
+      <w:r>
+        <w:rPr>
+          <w:lang w:val="en-US"/>
+        </w:rPr>
+        <w:t>chosen via</w:t>
+      </w:r>
+      <w:r>
+        <w:rPr>
+          <w:lang w:val="en-US"/>
+        </w:rPr>
+        <w:t xml:space="preserve"> a split of data from the original training files. The current approach used the same number of training samples for each type of Object. Therefore, the number of validation samples</w:t>
+      </w:r>
+      <w:r>
+        <w:rPr>
+          <w:lang w:val="en-US"/>
+        </w:rPr>
+        <w:t xml:space="preserve"> left</w:t>
+      </w:r>
+      <w:r>
+        <w:rPr>
+          <w:lang w:val="en-US"/>
+        </w:rPr>
+        <w:t xml:space="preserve"> from ‘Data Object 2’ will be less than that of the others. This is the reason that the training data samples is currently set to 200, the maximum number of samples from ‘Data Object 2’.</w:t>
       </w:r>
     </w:p>
     <w:p>
@@ -576,7 +553,37 @@
         <w:rPr>
           <w:lang w:val="en-US"/>
         </w:rPr>
-        <w:t xml:space="preserve">Due to a current lack of training data, the scope of this Projects lies more on developing a pipeline for dealing with time series reflected signal of objects rather than reaching a </w:t>
+        <w:t>Due to a current lack of training data, the scope of this Projects</w:t>
+      </w:r>
+      <w:r>
+        <w:rPr>
+          <w:lang w:val="en-US"/>
+        </w:rPr>
+        <w:t xml:space="preserve"> focused</w:t>
+      </w:r>
+      <w:r>
+        <w:rPr>
+          <w:lang w:val="en-US"/>
+        </w:rPr>
+        <w:t xml:space="preserve"> more on developing a pipeline for dealing with reflected</w:t>
+      </w:r>
+      <w:r>
+        <w:rPr>
+          <w:lang w:val="en-US"/>
+        </w:rPr>
+        <w:t xml:space="preserve"> </w:t>
+      </w:r>
+      <w:r>
+        <w:rPr>
+          <w:lang w:val="en-US"/>
+        </w:rPr>
+        <w:t>time series</w:t>
+      </w:r>
+      <w:r>
+        <w:rPr>
+          <w:lang w:val="en-US"/>
+        </w:rPr>
+        <w:t xml:space="preserve"> signal of objects rather than reaching a </w:t>
       </w:r>
       <w:r>
         <w:rPr>
@@ -584,13 +591,6 @@
         </w:rPr>
         <w:t>good result of training.</w:t>
       </w:r>
-    </w:p>
-    <w:p>
-      <w:pPr>
-        <w:rPr>
-          <w:lang w:val="en-US"/>
-        </w:rPr>
-      </w:pPr>
     </w:p>
     <w:p>
       <w:pPr>
@@ -616,6 +616,69 @@
           <w:lang w:val="en-US"/>
         </w:rPr>
       </w:pPr>
+      <w:r>
+        <w:rPr>
+          <w:lang w:val="en-US"/>
+        </w:rPr>
+        <w:t xml:space="preserve">Test Files are structured the same way as the training Files, but they have no label, there are twelve test files in total, each has 50 data samples. </w:t>
+      </w:r>
+    </w:p>
+    <w:p>
+      <w:pPr>
+        <w:rPr>
+          <w:lang w:val="en-US"/>
+        </w:rPr>
+      </w:pPr>
+      <w:r>
+        <w:rPr>
+          <w:lang w:val="en-US"/>
+        </w:rPr>
+        <w:t xml:space="preserve">For the scope of this project, these test files were used as result of the model. They were fed into the trained model after the training session ends for the prediction of the associated label that belongs to the test file. Tests File are located under Matlab/dataset/ and share the same form as “T File &lt;No&gt;” with 12 &gt;= No &gt;= 1. </w:t>
+      </w:r>
+    </w:p>
+    <w:p>
+      <w:pPr>
+        <w:rPr>
+          <w:lang w:val="en-US"/>
+        </w:rPr>
+      </w:pPr>
+      <w:r>
+        <w:rPr>
+          <w:lang w:val="en-US"/>
+        </w:rPr>
+        <w:t>The documented output of the test file ‘s label is written under Matlab/Result/&lt;netName&gt; with netName is the name of the used trained network.</w:t>
+      </w:r>
+    </w:p>
+    <w:p>
+      <w:pPr>
+        <w:pStyle w:val="ListParagraph"/>
+        <w:numPr>
+          <w:ilvl w:val="0"/>
+          <w:numId w:val="1"/>
+        </w:numPr>
+        <w:rPr>
+          <w:lang w:val="en-US"/>
+        </w:rPr>
+      </w:pPr>
+      <w:r>
+        <w:rPr>
+          <w:lang w:val="en-US"/>
+        </w:rPr>
+        <w:t>Gabor Transform:</w:t>
+      </w:r>
+    </w:p>
+    <w:p>
+      <w:pPr>
+        <w:rPr>
+          <w:lang w:val="en-US"/>
+        </w:rPr>
+      </w:pPr>
+      <w:r>
+        <w:rPr>
+          <w:lang w:val="en-US"/>
+        </w:rPr>
+        <w:t>To do have a mathematically description of Gabor Transform, please refer to the literature review</w:t>
+      </w:r>
     </w:p>
     <w:sectPr>
       <w:pgSz w:w="11906" w:h="16838"/>

</xml_diff>

<commit_message>
adding Gabor transform code explaination part 1
</commit_message>
<xml_diff>
--- a/Documentation/Toan's part_Overview.docx
+++ b/Documentation/Toan's part_Overview.docx
@@ -14,6 +14,7 @@
           <w:lang w:val="en-US"/>
         </w:rPr>
       </w:pPr>
+      <w:proofErr w:type="spellStart"/>
       <w:r>
         <w:rPr>
           <w:lang w:val="en-US"/>
@@ -24,7 +25,14 @@
         <w:rPr>
           <w:lang w:val="en-US"/>
         </w:rPr>
-        <w:t>iew:</w:t>
+        <w:t>iew</w:t>
+      </w:r>
+      <w:proofErr w:type="spellEnd"/>
+      <w:r>
+        <w:rPr>
+          <w:lang w:val="en-US"/>
+        </w:rPr>
+        <w:t>:</w:t>
       </w:r>
     </w:p>
     <w:p>
@@ -138,7 +146,21 @@
         <w:rPr>
           <w:lang w:val="en-US"/>
         </w:rPr>
-        <w:t xml:space="preserve"> to the trained network. In stage three, the trained network was used to predict unlabeled data from the test file set T_Files.</w:t>
+        <w:t xml:space="preserve"> to the trained network. In stage three, the trained network was used to predict unlabeled data from the test file set </w:t>
+      </w:r>
+      <w:proofErr w:type="spellStart"/>
+      <w:r>
+        <w:rPr>
+          <w:lang w:val="en-US"/>
+        </w:rPr>
+        <w:t>T_Files</w:t>
+      </w:r>
+      <w:proofErr w:type="spellEnd"/>
+      <w:r>
+        <w:rPr>
+          <w:lang w:val="en-US"/>
+        </w:rPr>
+        <w:t>.</w:t>
       </w:r>
     </w:p>
     <w:p>
@@ -171,7 +193,21 @@
         <w:rPr>
           <w:lang w:val="en-US"/>
         </w:rPr>
-        <w:t>The data was issued from Professor Pech in .xlsx files specifically for the Subject Computational Intelligence at Frankfurt University of Applied Sciences.</w:t>
+        <w:t xml:space="preserve">The data was issued from Professor </w:t>
+      </w:r>
+      <w:proofErr w:type="spellStart"/>
+      <w:r>
+        <w:rPr>
+          <w:lang w:val="en-US"/>
+        </w:rPr>
+        <w:t>Pech</w:t>
+      </w:r>
+      <w:proofErr w:type="spellEnd"/>
+      <w:r>
+        <w:rPr>
+          <w:lang w:val="en-US"/>
+        </w:rPr>
+        <w:t xml:space="preserve"> in .xlsx files specifically for the Subject Computational Intelligence at Frankfurt University of Applied Sciences.</w:t>
       </w:r>
       <w:r>
         <w:rPr>
@@ -228,7 +264,21 @@
         <w:rPr>
           <w:lang w:val="en-US"/>
         </w:rPr>
-        <w:t xml:space="preserve"> They are located under Matlab/dataset/.</w:t>
+        <w:t xml:space="preserve"> They are located under </w:t>
+      </w:r>
+      <w:proofErr w:type="spellStart"/>
+      <w:r>
+        <w:rPr>
+          <w:lang w:val="en-US"/>
+        </w:rPr>
+        <w:t>Matlab</w:t>
+      </w:r>
+      <w:proofErr w:type="spellEnd"/>
+      <w:r>
+        <w:rPr>
+          <w:lang w:val="en-US"/>
+        </w:rPr>
+        <w:t>/dataset/.</w:t>
       </w:r>
       <w:r>
         <w:rPr>
@@ -571,13 +621,7 @@
         <w:rPr>
           <w:lang w:val="en-US"/>
         </w:rPr>
-        <w:t xml:space="preserve"> </w:t>
-      </w:r>
-      <w:r>
-        <w:rPr>
-          <w:lang w:val="en-US"/>
-        </w:rPr>
-        <w:t>time series</w:t>
+        <w:t xml:space="preserve"> time series</w:t>
       </w:r>
       <w:r>
         <w:rPr>
@@ -633,20 +677,76 @@
         <w:rPr>
           <w:lang w:val="en-US"/>
         </w:rPr>
-        <w:t xml:space="preserve">For the scope of this project, these test files were used as result of the model. They were fed into the trained model after the training session ends for the prediction of the associated label that belongs to the test file. Tests File are located under Matlab/dataset/ and share the same form as “T File &lt;No&gt;” with 12 &gt;= No &gt;= 1. </w:t>
-      </w:r>
-    </w:p>
-    <w:p>
-      <w:pPr>
-        <w:rPr>
-          <w:lang w:val="en-US"/>
-        </w:rPr>
-      </w:pPr>
-      <w:r>
-        <w:rPr>
-          <w:lang w:val="en-US"/>
-        </w:rPr>
-        <w:t>The documented output of the test file ‘s label is written under Matlab/Result/&lt;netName&gt; with netName is the name of the used trained network.</w:t>
+        <w:t xml:space="preserve">For the scope of this project, these test files were used as result of the model. They were fed into the trained model after the training session ends for the prediction of the associated label that belongs to the test file. Tests File are located under </w:t>
+      </w:r>
+      <w:proofErr w:type="spellStart"/>
+      <w:r>
+        <w:rPr>
+          <w:lang w:val="en-US"/>
+        </w:rPr>
+        <w:t>Matlab</w:t>
+      </w:r>
+      <w:proofErr w:type="spellEnd"/>
+      <w:r>
+        <w:rPr>
+          <w:lang w:val="en-US"/>
+        </w:rPr>
+        <w:t xml:space="preserve">/dataset/ and share the same form as “T File &lt;No&gt;” with 12 &gt;= No &gt;= 1. </w:t>
+      </w:r>
+    </w:p>
+    <w:p>
+      <w:pPr>
+        <w:rPr>
+          <w:lang w:val="en-US"/>
+        </w:rPr>
+      </w:pPr>
+      <w:r>
+        <w:rPr>
+          <w:lang w:val="en-US"/>
+        </w:rPr>
+        <w:t xml:space="preserve">The documented output of the test file ‘s label is written under </w:t>
+      </w:r>
+      <w:proofErr w:type="spellStart"/>
+      <w:r>
+        <w:rPr>
+          <w:lang w:val="en-US"/>
+        </w:rPr>
+        <w:t>Matlab</w:t>
+      </w:r>
+      <w:proofErr w:type="spellEnd"/>
+      <w:r>
+        <w:rPr>
+          <w:lang w:val="en-US"/>
+        </w:rPr>
+        <w:t>/Result/&lt;</w:t>
+      </w:r>
+      <w:proofErr w:type="spellStart"/>
+      <w:r>
+        <w:rPr>
+          <w:lang w:val="en-US"/>
+        </w:rPr>
+        <w:t>netName</w:t>
+      </w:r>
+      <w:proofErr w:type="spellEnd"/>
+      <w:r>
+        <w:rPr>
+          <w:lang w:val="en-US"/>
+        </w:rPr>
+        <w:t xml:space="preserve">&gt; with </w:t>
+      </w:r>
+      <w:proofErr w:type="spellStart"/>
+      <w:r>
+        <w:rPr>
+          <w:lang w:val="en-US"/>
+        </w:rPr>
+        <w:t>netName</w:t>
+      </w:r>
+      <w:proofErr w:type="spellEnd"/>
+      <w:r>
+        <w:rPr>
+          <w:lang w:val="en-US"/>
+        </w:rPr>
+        <w:t xml:space="preserve"> is the name of the used trained network.</w:t>
       </w:r>
     </w:p>
     <w:p>
@@ -664,7 +764,19 @@
         <w:rPr>
           <w:lang w:val="en-US"/>
         </w:rPr>
-        <w:t>Gabor Transform:</w:t>
+        <w:t>Gabor Transform</w:t>
+      </w:r>
+      <w:r>
+        <w:rPr>
+          <w:lang w:val="en-US"/>
+        </w:rPr>
+        <w:t xml:space="preserve"> - Code</w:t>
+      </w:r>
+      <w:r>
+        <w:rPr>
+          <w:lang w:val="en-US"/>
+        </w:rPr>
+        <w:t>:</w:t>
       </w:r>
     </w:p>
     <w:p>
@@ -678,6 +790,688 @@
           <w:lang w:val="en-US"/>
         </w:rPr>
         <w:t>To do have a mathematically description of Gabor Transform, please refer to the literature review</w:t>
+      </w:r>
+      <w:r>
+        <w:rPr>
+          <w:lang w:val="en-US"/>
+        </w:rPr>
+        <w:t xml:space="preserve"> above. The creation of Spectrograms involves plotting and export the potted graph into .jpg, so during the creation of the pictures, a plot window will pop up and close for each data sample.</w:t>
+      </w:r>
+    </w:p>
+    <w:p>
+      <w:pPr>
+        <w:rPr>
+          <w:lang w:val="en-US"/>
+        </w:rPr>
+      </w:pPr>
+      <w:r>
+        <w:rPr>
+          <w:lang w:val="en-US"/>
+        </w:rPr>
+        <w:t xml:space="preserve">The code explanation below is applied for doing Gabor Transformation in 2 </w:t>
+      </w:r>
+      <w:r>
+        <w:rPr>
+          <w:lang w:val="en-US"/>
+        </w:rPr>
+        <w:t>stages</w:t>
+      </w:r>
+      <w:r>
+        <w:rPr>
+          <w:lang w:val="en-US"/>
+        </w:rPr>
+        <w:t xml:space="preserve"> of the Experiment. One at the creation of the training data, reading the training set and one at the </w:t>
+      </w:r>
+      <w:r>
+        <w:rPr>
+          <w:lang w:val="en-US"/>
+        </w:rPr>
+        <w:t>preprocessing of the test files. It serves the purpose of transforming time-series signal samples into time frequency representations (TFRs).</w:t>
+      </w:r>
+    </w:p>
+    <w:p>
+      <w:pPr>
+        <w:rPr>
+          <w:lang w:val="en-DE"/>
+        </w:rPr>
+      </w:pPr>
+      <w:r>
+        <w:rPr>
+          <w:lang w:val="en-DE"/>
+        </w:rPr>
+        <w:drawing>
+          <wp:inline distT="0" distB="0" distL="0" distR="0" wp14:anchorId="6B33D4C7" wp14:editId="3E76BE85">
+            <wp:extent cx="5540220" cy="358171"/>
+            <wp:effectExtent l="0" t="0" r="3810" b="3810"/>
+            <wp:docPr id="3" name="Picture 3"/>
+            <wp:cNvGraphicFramePr>
+              <a:graphicFrameLocks xmlns:a="http://schemas.openxmlformats.org/drawingml/2006/main" noChangeAspect="1"/>
+            </wp:cNvGraphicFramePr>
+            <a:graphic xmlns:a="http://schemas.openxmlformats.org/drawingml/2006/main">
+              <a:graphicData uri="http://schemas.openxmlformats.org/drawingml/2006/picture">
+                <pic:pic xmlns:pic="http://schemas.openxmlformats.org/drawingml/2006/picture">
+                  <pic:nvPicPr>
+                    <pic:cNvPr id="1" name=""/>
+                    <pic:cNvPicPr/>
+                  </pic:nvPicPr>
+                  <pic:blipFill>
+                    <a:blip r:embed="rId7"/>
+                    <a:stretch>
+                      <a:fillRect/>
+                    </a:stretch>
+                  </pic:blipFill>
+                  <pic:spPr>
+                    <a:xfrm>
+                      <a:off x="0" y="0"/>
+                      <a:ext cx="5540220" cy="358171"/>
+                    </a:xfrm>
+                    <a:prstGeom prst="rect">
+                      <a:avLst/>
+                    </a:prstGeom>
+                  </pic:spPr>
+                </pic:pic>
+              </a:graphicData>
+            </a:graphic>
+          </wp:inline>
+        </w:drawing>
+      </w:r>
+    </w:p>
+    <w:p>
+      <w:pPr>
+        <w:rPr>
+          <w:lang w:val="en-US"/>
+        </w:rPr>
+      </w:pPr>
+      <w:r>
+        <w:rPr>
+          <w:lang w:val="en-US"/>
+        </w:rPr>
+        <w:t xml:space="preserve">In Figure </w:t>
+      </w:r>
+      <w:r>
+        <w:rPr>
+          <w:color w:val="FF0000"/>
+          <w:lang w:val="en-US"/>
+        </w:rPr>
+        <w:t>&lt;&gt;</w:t>
+      </w:r>
+      <w:r>
+        <w:rPr>
+          <w:color w:val="FF0000"/>
+          <w:lang w:val="en-US"/>
+        </w:rPr>
+        <w:t xml:space="preserve">, </w:t>
+      </w:r>
+      <w:r>
+        <w:rPr>
+          <w:lang w:val="en-US"/>
+        </w:rPr>
+        <w:t xml:space="preserve">the data samples, in time series form of the data was read as a table. In the second row, the </w:t>
+      </w:r>
+      <w:proofErr w:type="spellStart"/>
+      <w:r>
+        <w:rPr>
+          <w:lang w:val="en-US"/>
+        </w:rPr>
+        <w:t>data_range</w:t>
+      </w:r>
+      <w:proofErr w:type="spellEnd"/>
+      <w:r>
+        <w:rPr>
+          <w:lang w:val="en-US"/>
+        </w:rPr>
+        <w:t xml:space="preserve"> extract the table for only the data from column 7</w:t>
+      </w:r>
+      <w:r>
+        <w:rPr>
+          <w:vertAlign w:val="superscript"/>
+          <w:lang w:val="en-US"/>
+        </w:rPr>
+        <w:t>th</w:t>
+      </w:r>
+      <w:r>
+        <w:rPr>
+          <w:lang w:val="en-US"/>
+        </w:rPr>
+        <w:t xml:space="preserve"> to end for each data samples. </w:t>
+      </w:r>
+    </w:p>
+    <w:p>
+      <w:pPr>
+        <w:rPr>
+          <w:lang w:val="en-US"/>
+        </w:rPr>
+      </w:pPr>
+      <w:r>
+        <w:rPr>
+          <w:lang w:val="en-US"/>
+        </w:rPr>
+        <w:lastRenderedPageBreak/>
+        <w:drawing>
+          <wp:inline distT="0" distB="0" distL="0" distR="0" wp14:anchorId="593D28F9" wp14:editId="1A59B5BF">
+            <wp:extent cx="1806097" cy="205758"/>
+            <wp:effectExtent l="0" t="0" r="3810" b="3810"/>
+            <wp:docPr id="4" name="Picture 4"/>
+            <wp:cNvGraphicFramePr>
+              <a:graphicFrameLocks xmlns:a="http://schemas.openxmlformats.org/drawingml/2006/main" noChangeAspect="1"/>
+            </wp:cNvGraphicFramePr>
+            <a:graphic xmlns:a="http://schemas.openxmlformats.org/drawingml/2006/main">
+              <a:graphicData uri="http://schemas.openxmlformats.org/drawingml/2006/picture">
+                <pic:pic xmlns:pic="http://schemas.openxmlformats.org/drawingml/2006/picture">
+                  <pic:nvPicPr>
+                    <pic:cNvPr id="1" name=""/>
+                    <pic:cNvPicPr/>
+                  </pic:nvPicPr>
+                  <pic:blipFill>
+                    <a:blip r:embed="rId8"/>
+                    <a:stretch>
+                      <a:fillRect/>
+                    </a:stretch>
+                  </pic:blipFill>
+                  <pic:spPr>
+                    <a:xfrm>
+                      <a:off x="0" y="0"/>
+                      <a:ext cx="1806097" cy="205758"/>
+                    </a:xfrm>
+                    <a:prstGeom prst="rect">
+                      <a:avLst/>
+                    </a:prstGeom>
+                  </pic:spPr>
+                </pic:pic>
+              </a:graphicData>
+            </a:graphic>
+          </wp:inline>
+        </w:drawing>
+      </w:r>
+    </w:p>
+    <w:p>
+      <w:pPr>
+        <w:rPr>
+          <w:lang w:val="en-US"/>
+        </w:rPr>
+      </w:pPr>
+      <w:r>
+        <w:rPr>
+          <w:lang w:val="en-US"/>
+        </w:rPr>
+        <w:t xml:space="preserve">Because there are only one files for one label, </w:t>
+      </w:r>
+      <w:proofErr w:type="spellStart"/>
+      <w:r>
+        <w:rPr>
+          <w:lang w:val="en-US"/>
+        </w:rPr>
+        <w:t>dataLabel</w:t>
+      </w:r>
+      <w:proofErr w:type="spellEnd"/>
+      <w:r>
+        <w:rPr>
+          <w:lang w:val="en-US"/>
+        </w:rPr>
+        <w:t xml:space="preserve"> for the learning was chosen as the filename. In this work, the file name</w:t>
+      </w:r>
+      <w:r>
+        <w:rPr>
+          <w:lang w:val="en-US"/>
+        </w:rPr>
+        <w:t>s</w:t>
+      </w:r>
+      <w:r>
+        <w:rPr>
+          <w:lang w:val="en-US"/>
+        </w:rPr>
+        <w:t xml:space="preserve"> are </w:t>
+      </w:r>
+      <w:r>
+        <w:rPr>
+          <w:lang w:val="en-US"/>
+        </w:rPr>
+        <w:t>‘Data Object1’, ‘Data Object 2’</w:t>
+      </w:r>
+      <w:r>
+        <w:rPr>
+          <w:lang w:val="en-US"/>
+        </w:rPr>
+        <w:t xml:space="preserve"> and</w:t>
+      </w:r>
+      <w:r>
+        <w:rPr>
+          <w:lang w:val="en-US"/>
+        </w:rPr>
+        <w:t xml:space="preserve"> ‘Data Object 3’</w:t>
+      </w:r>
+      <w:r>
+        <w:rPr>
+          <w:lang w:val="en-US"/>
+        </w:rPr>
+        <w:t xml:space="preserve">. Consequently, the respective </w:t>
+      </w:r>
+      <w:proofErr w:type="spellStart"/>
+      <w:r>
+        <w:rPr>
+          <w:lang w:val="en-US"/>
+        </w:rPr>
+        <w:t>dataLabel</w:t>
+      </w:r>
+      <w:proofErr w:type="spellEnd"/>
+      <w:r>
+        <w:rPr>
+          <w:lang w:val="en-US"/>
+        </w:rPr>
+        <w:t xml:space="preserve"> are </w:t>
+      </w:r>
+      <w:r>
+        <w:rPr>
+          <w:lang w:val="en-US"/>
+        </w:rPr>
+        <w:t>‘Data Object1’, ‘Data Object 2</w:t>
+      </w:r>
+      <w:r>
+        <w:rPr>
+          <w:lang w:val="en-US"/>
+        </w:rPr>
+        <w:t>’ and</w:t>
+      </w:r>
+      <w:r>
+        <w:rPr>
+          <w:lang w:val="en-US"/>
+        </w:rPr>
+        <w:t xml:space="preserve"> ‘Data Object 3’</w:t>
+      </w:r>
+      <w:r>
+        <w:rPr>
+          <w:lang w:val="en-US"/>
+        </w:rPr>
+        <w:t>. So at this stage we have classification of multiple objects.</w:t>
+      </w:r>
+    </w:p>
+    <w:p>
+      <w:pPr>
+        <w:rPr>
+          <w:lang w:val="en-US"/>
+        </w:rPr>
+      </w:pPr>
+      <w:r>
+        <w:rPr>
+          <w:lang w:val="en-US"/>
+        </w:rPr>
+        <w:drawing>
+          <wp:inline distT="0" distB="0" distL="0" distR="0" wp14:anchorId="6E668816" wp14:editId="6E7FB6D1">
+            <wp:extent cx="3162574" cy="662997"/>
+            <wp:effectExtent l="0" t="0" r="0" b="3810"/>
+            <wp:docPr id="6" name="Picture 6" descr="A screenshot of a computer&#10;&#10;Description automatically generated with medium confidence"/>
+            <wp:cNvGraphicFramePr>
+              <a:graphicFrameLocks xmlns:a="http://schemas.openxmlformats.org/drawingml/2006/main" noChangeAspect="1"/>
+            </wp:cNvGraphicFramePr>
+            <a:graphic xmlns:a="http://schemas.openxmlformats.org/drawingml/2006/main">
+              <a:graphicData uri="http://schemas.openxmlformats.org/drawingml/2006/picture">
+                <pic:pic xmlns:pic="http://schemas.openxmlformats.org/drawingml/2006/picture">
+                  <pic:nvPicPr>
+                    <pic:cNvPr id="6" name="Picture 6" descr="A screenshot of a computer&#10;&#10;Description automatically generated with medium confidence"/>
+                    <pic:cNvPicPr/>
+                  </pic:nvPicPr>
+                  <pic:blipFill>
+                    <a:blip r:embed="rId9"/>
+                    <a:stretch>
+                      <a:fillRect/>
+                    </a:stretch>
+                  </pic:blipFill>
+                  <pic:spPr>
+                    <a:xfrm>
+                      <a:off x="0" y="0"/>
+                      <a:ext cx="3162574" cy="662997"/>
+                    </a:xfrm>
+                    <a:prstGeom prst="rect">
+                      <a:avLst/>
+                    </a:prstGeom>
+                  </pic:spPr>
+                </pic:pic>
+              </a:graphicData>
+            </a:graphic>
+          </wp:inline>
+        </w:drawing>
+      </w:r>
+    </w:p>
+    <w:p>
+      <w:pPr>
+        <w:rPr>
+          <w:lang w:val="en-US"/>
+        </w:rPr>
+      </w:pPr>
+      <w:r>
+        <w:rPr>
+          <w:lang w:val="en-US"/>
+        </w:rPr>
+        <w:t xml:space="preserve">We then proceed to read the length of </w:t>
+      </w:r>
+      <w:proofErr w:type="spellStart"/>
+      <w:r>
+        <w:rPr>
+          <w:lang w:val="en-US"/>
+        </w:rPr>
+        <w:t>data_range</w:t>
+      </w:r>
+      <w:proofErr w:type="spellEnd"/>
+      <w:r>
+        <w:rPr>
+          <w:lang w:val="en-US"/>
+        </w:rPr>
+        <w:t xml:space="preserve"> (extracted data from the original </w:t>
+      </w:r>
+      <w:r>
+        <w:rPr>
+          <w:lang w:val="en-US"/>
+        </w:rPr>
+        <w:t>files,</w:t>
+      </w:r>
+      <w:r>
+        <w:rPr>
+          <w:lang w:val="en-US"/>
+        </w:rPr>
+        <w:t xml:space="preserve"> column 7</w:t>
+      </w:r>
+      <w:r>
+        <w:rPr>
+          <w:vertAlign w:val="superscript"/>
+          <w:lang w:val="en-US"/>
+        </w:rPr>
+        <w:t>th</w:t>
+      </w:r>
+      <w:r>
+        <w:rPr>
+          <w:lang w:val="en-US"/>
+        </w:rPr>
+        <w:t xml:space="preserve"> –&gt; end ) which is 3400 time stamps for every data samples. A variable ‘t’ was used here for the indexing of the timestamps for upcoming iteration. Then a folder was made in </w:t>
+      </w:r>
+      <w:proofErr w:type="spellStart"/>
+      <w:r>
+        <w:rPr>
+          <w:lang w:val="en-US"/>
+        </w:rPr>
+        <w:t>trainingData</w:t>
+      </w:r>
+      <w:proofErr w:type="spellEnd"/>
+      <w:r>
+        <w:rPr>
+          <w:lang w:val="en-US"/>
+        </w:rPr>
+        <w:t>/&lt;</w:t>
+      </w:r>
+      <w:proofErr w:type="spellStart"/>
+      <w:r>
+        <w:rPr>
+          <w:lang w:val="en-US"/>
+        </w:rPr>
+        <w:t>dataLabel</w:t>
+      </w:r>
+      <w:proofErr w:type="spellEnd"/>
+      <w:r>
+        <w:rPr>
+          <w:lang w:val="en-US"/>
+        </w:rPr>
+        <w:t>&gt; to save the output spectrogram.</w:t>
+      </w:r>
+      <w:r>
+        <w:rPr>
+          <w:lang w:val="en-US"/>
+        </w:rPr>
+        <w:t xml:space="preserve"> </w:t>
+      </w:r>
+    </w:p>
+    <w:p>
+      <w:pPr>
+        <w:rPr>
+          <w:lang w:val="en-US"/>
+        </w:rPr>
+      </w:pPr>
+      <w:r>
+        <w:rPr>
+          <w:lang w:val="en-US"/>
+        </w:rPr>
+        <w:t xml:space="preserve">The Next session discuss about the iteration that simulated Gabor transform in the project. The instruction video of </w:t>
+      </w:r>
+      <w:r>
+        <w:rPr>
+          <w:b/>
+          <w:bCs/>
+          <w:color w:val="FF0000"/>
+          <w:lang w:val="en-US"/>
+        </w:rPr>
+        <w:t xml:space="preserve">&lt;insert 45’ guy </w:t>
+      </w:r>
+      <w:proofErr w:type="spellStart"/>
+      <w:r>
+        <w:rPr>
+          <w:b/>
+          <w:bCs/>
+          <w:color w:val="FF0000"/>
+          <w:lang w:val="en-US"/>
+        </w:rPr>
+        <w:t>youtube</w:t>
+      </w:r>
+      <w:proofErr w:type="spellEnd"/>
+      <w:r>
+        <w:rPr>
+          <w:b/>
+          <w:bCs/>
+          <w:color w:val="FF0000"/>
+          <w:lang w:val="en-US"/>
+        </w:rPr>
+        <w:t xml:space="preserve"> name&gt;</w:t>
+      </w:r>
+      <w:r>
+        <w:rPr>
+          <w:color w:val="FF0000"/>
+          <w:lang w:val="en-US"/>
+        </w:rPr>
+        <w:t xml:space="preserve"> </w:t>
+      </w:r>
+      <w:r>
+        <w:rPr>
+          <w:lang w:val="en-US"/>
+        </w:rPr>
+        <w:t xml:space="preserve">demonstrated the process beautifully. The code for Gabor Transform in this project is based on his </w:t>
+      </w:r>
+      <w:proofErr w:type="spellStart"/>
+      <w:r>
+        <w:rPr>
+          <w:lang w:val="en-US"/>
+        </w:rPr>
+        <w:t>Matlab</w:t>
+      </w:r>
+      <w:proofErr w:type="spellEnd"/>
+      <w:r>
+        <w:rPr>
+          <w:lang w:val="en-US"/>
+        </w:rPr>
+        <w:t xml:space="preserve"> demonstration.</w:t>
+      </w:r>
+    </w:p>
+    <w:p>
+      <w:pPr>
+        <w:rPr>
+          <w:lang w:val="en-US"/>
+        </w:rPr>
+      </w:pPr>
+      <w:r>
+        <w:rPr>
+          <w:lang w:val="en-US"/>
+        </w:rPr>
+        <w:drawing>
+          <wp:inline distT="0" distB="0" distL="0" distR="0" wp14:anchorId="256B0C3F" wp14:editId="16C1A36F">
+            <wp:extent cx="4206605" cy="320068"/>
+            <wp:effectExtent l="0" t="0" r="3810" b="3810"/>
+            <wp:docPr id="7" name="Picture 7"/>
+            <wp:cNvGraphicFramePr>
+              <a:graphicFrameLocks xmlns:a="http://schemas.openxmlformats.org/drawingml/2006/main" noChangeAspect="1"/>
+            </wp:cNvGraphicFramePr>
+            <a:graphic xmlns:a="http://schemas.openxmlformats.org/drawingml/2006/main">
+              <a:graphicData uri="http://schemas.openxmlformats.org/drawingml/2006/picture">
+                <pic:pic xmlns:pic="http://schemas.openxmlformats.org/drawingml/2006/picture">
+                  <pic:nvPicPr>
+                    <pic:cNvPr id="1" name=""/>
+                    <pic:cNvPicPr/>
+                  </pic:nvPicPr>
+                  <pic:blipFill>
+                    <a:blip r:embed="rId10"/>
+                    <a:stretch>
+                      <a:fillRect/>
+                    </a:stretch>
+                  </pic:blipFill>
+                  <pic:spPr>
+                    <a:xfrm>
+                      <a:off x="0" y="0"/>
+                      <a:ext cx="4206605" cy="320068"/>
+                    </a:xfrm>
+                    <a:prstGeom prst="rect">
+                      <a:avLst/>
+                    </a:prstGeom>
+                  </pic:spPr>
+                </pic:pic>
+              </a:graphicData>
+            </a:graphic>
+          </wp:inline>
+        </w:drawing>
+      </w:r>
+    </w:p>
+    <w:p>
+      <w:pPr>
+        <w:rPr>
+          <w:lang w:val="en-US"/>
+        </w:rPr>
+      </w:pPr>
+      <w:proofErr w:type="spellStart"/>
+      <w:r>
+        <w:rPr>
+          <w:lang w:val="en-US"/>
+        </w:rPr>
+        <w:t>tslide</w:t>
+      </w:r>
+      <w:proofErr w:type="spellEnd"/>
+      <w:r>
+        <w:rPr>
+          <w:lang w:val="en-US"/>
+        </w:rPr>
+        <w:t xml:space="preserve"> was used to take the indexes which belongs to the start of each window used for Gabor transform. To recall, Gabor transform makes use of a sliding window in the time domain</w:t>
+      </w:r>
+      <w:r>
+        <w:rPr>
+          <w:lang w:val="en-US"/>
+        </w:rPr>
+        <w:t>, then Fourier transform the signal in each window respectively. In this experiment, the window moves 20 samples at a time.</w:t>
+      </w:r>
+      <w:r>
+        <w:rPr>
+          <w:lang w:val="en-US"/>
+        </w:rPr>
+        <w:t xml:space="preserve"> </w:t>
+      </w:r>
+    </w:p>
+    <w:p>
+      <w:pPr>
+        <w:rPr>
+          <w:lang w:val="en-US"/>
+        </w:rPr>
+      </w:pPr>
+      <w:r>
+        <w:rPr>
+          <w:lang w:val="en-US"/>
+        </w:rPr>
+        <w:t xml:space="preserve">In figure </w:t>
+      </w:r>
+      <w:r>
+        <w:rPr>
+          <w:b/>
+          <w:bCs/>
+          <w:color w:val="FF0000"/>
+          <w:lang w:val="en-US"/>
+        </w:rPr>
+        <w:t>&lt;No&gt;</w:t>
+      </w:r>
+      <w:r>
+        <w:rPr>
+          <w:lang w:val="en-US"/>
+        </w:rPr>
+        <w:t xml:space="preserve">The iteration of the Transform based on the index </w:t>
+      </w:r>
+      <w:r>
+        <w:rPr>
+          <w:lang w:val="en-US"/>
+        </w:rPr>
+        <w:t>j</w:t>
+      </w:r>
+      <w:r>
+        <w:rPr>
+          <w:lang w:val="en-US"/>
+        </w:rPr>
+        <w:t xml:space="preserve">, running from 1 to </w:t>
+      </w:r>
+      <w:r>
+        <w:rPr>
+          <w:lang w:val="en-US"/>
+        </w:rPr>
+        <w:t xml:space="preserve">the end of </w:t>
+      </w:r>
+      <w:proofErr w:type="spellStart"/>
+      <w:r>
+        <w:rPr>
+          <w:lang w:val="en-US"/>
+        </w:rPr>
+        <w:t>tslide’s</w:t>
+      </w:r>
+      <w:proofErr w:type="spellEnd"/>
+      <w:r>
+        <w:rPr>
+          <w:lang w:val="en-US"/>
+        </w:rPr>
+        <w:t xml:space="preserve"> length.</w:t>
+      </w:r>
+    </w:p>
+    <w:p>
+      <w:pPr>
+        <w:rPr>
+          <w:lang w:val="en-US"/>
+        </w:rPr>
+      </w:pPr>
+      <w:r>
+        <w:rPr>
+          <w:lang w:val="en-US"/>
+        </w:rPr>
+        <w:drawing>
+          <wp:inline distT="0" distB="0" distL="0" distR="0" wp14:anchorId="27AAF7BE" wp14:editId="64EEF7D5">
+            <wp:extent cx="3558848" cy="2019475"/>
+            <wp:effectExtent l="0" t="0" r="3810" b="0"/>
+            <wp:docPr id="5" name="Picture 5" descr="Chart&#10;&#10;Description automatically generated"/>
+            <wp:cNvGraphicFramePr>
+              <a:graphicFrameLocks xmlns:a="http://schemas.openxmlformats.org/drawingml/2006/main" noChangeAspect="1"/>
+            </wp:cNvGraphicFramePr>
+            <a:graphic xmlns:a="http://schemas.openxmlformats.org/drawingml/2006/main">
+              <a:graphicData uri="http://schemas.openxmlformats.org/drawingml/2006/picture">
+                <pic:pic xmlns:pic="http://schemas.openxmlformats.org/drawingml/2006/picture">
+                  <pic:nvPicPr>
+                    <pic:cNvPr id="5" name="Picture 5" descr="Chart&#10;&#10;Description automatically generated"/>
+                    <pic:cNvPicPr/>
+                  </pic:nvPicPr>
+                  <pic:blipFill>
+                    <a:blip r:embed="rId11"/>
+                    <a:stretch>
+                      <a:fillRect/>
+                    </a:stretch>
+                  </pic:blipFill>
+                  <pic:spPr>
+                    <a:xfrm>
+                      <a:off x="0" y="0"/>
+                      <a:ext cx="3558848" cy="2019475"/>
+                    </a:xfrm>
+                    <a:prstGeom prst="rect">
+                      <a:avLst/>
+                    </a:prstGeom>
+                  </pic:spPr>
+                </pic:pic>
+              </a:graphicData>
+            </a:graphic>
+          </wp:inline>
+        </w:drawing>
       </w:r>
     </w:p>
     <w:sectPr>

</xml_diff>

<commit_message>
finished Gabor Transform - code
</commit_message>
<xml_diff>
--- a/Documentation/Toan's part_Overview.docx
+++ b/Documentation/Toan's part_Overview.docx
@@ -14,20 +14,12 @@
           <w:lang w:val="en-US"/>
         </w:rPr>
       </w:pPr>
-      <w:proofErr w:type="spellStart"/>
-      <w:r>
-        <w:rPr>
-          <w:lang w:val="en-US"/>
-        </w:rPr>
-        <w:t>Over</w:t>
-      </w:r>
-      <w:r>
-        <w:rPr>
-          <w:lang w:val="en-US"/>
-        </w:rPr>
-        <w:t>iew</w:t>
-      </w:r>
-      <w:proofErr w:type="spellEnd"/>
+      <w:r>
+        <w:rPr>
+          <w:lang w:val="en-US"/>
+        </w:rPr>
+        <w:t>Overview</w:t>
+      </w:r>
       <w:r>
         <w:rPr>
           <w:lang w:val="en-US"/>
@@ -830,14 +822,9 @@
       </w:r>
     </w:p>
     <w:p>
-      <w:pPr>
-        <w:rPr>
-          <w:lang w:val="en-DE"/>
-        </w:rPr>
-      </w:pPr>
-      <w:r>
-        <w:rPr>
-          <w:lang w:val="en-DE"/>
+      <w:r>
+        <w:rPr>
+          <w:noProof/>
         </w:rPr>
         <w:drawing>
           <wp:inline distT="0" distB="0" distL="0" distR="0" wp14:anchorId="6B33D4C7" wp14:editId="3E76BE85">
@@ -944,6 +931,7 @@
       </w:pPr>
       <w:r>
         <w:rPr>
+          <w:noProof/>
           <w:lang w:val="en-US"/>
         </w:rPr>
         <w:lastRenderedPageBreak/>
@@ -1020,13 +1008,7 @@
         <w:rPr>
           <w:lang w:val="en-US"/>
         </w:rPr>
-        <w:t xml:space="preserve"> are </w:t>
-      </w:r>
-      <w:r>
-        <w:rPr>
-          <w:lang w:val="en-US"/>
-        </w:rPr>
-        <w:t>‘Data Object1’, ‘Data Object 2’</w:t>
+        <w:t xml:space="preserve"> are ‘Data Object1’, ‘Data Object 2’</w:t>
       </w:r>
       <w:r>
         <w:rPr>
@@ -1058,41 +1040,32 @@
         <w:rPr>
           <w:lang w:val="en-US"/>
         </w:rPr>
-        <w:t xml:space="preserve"> are </w:t>
-      </w:r>
-      <w:r>
-        <w:rPr>
-          <w:lang w:val="en-US"/>
-        </w:rPr>
-        <w:t>‘Data Object1’, ‘Data Object 2</w:t>
-      </w:r>
-      <w:r>
-        <w:rPr>
-          <w:lang w:val="en-US"/>
-        </w:rPr>
-        <w:t>’ and</w:t>
-      </w:r>
-      <w:r>
-        <w:rPr>
-          <w:lang w:val="en-US"/>
-        </w:rPr>
-        <w:t xml:space="preserve"> ‘Data Object 3’</w:t>
-      </w:r>
-      <w:r>
-        <w:rPr>
-          <w:lang w:val="en-US"/>
-        </w:rPr>
-        <w:t>. So at this stage we have classification of multiple objects.</w:t>
-      </w:r>
-    </w:p>
-    <w:p>
-      <w:pPr>
-        <w:rPr>
-          <w:lang w:val="en-US"/>
-        </w:rPr>
-      </w:pPr>
-      <w:r>
-        <w:rPr>
+        <w:t xml:space="preserve"> are ‘Data Object1’, ‘Data Object 2’ and ‘Data Object 3’. </w:t>
+      </w:r>
+      <w:proofErr w:type="gramStart"/>
+      <w:r>
+        <w:rPr>
+          <w:lang w:val="en-US"/>
+        </w:rPr>
+        <w:t>So</w:t>
+      </w:r>
+      <w:proofErr w:type="gramEnd"/>
+      <w:r>
+        <w:rPr>
+          <w:lang w:val="en-US"/>
+        </w:rPr>
+        <w:t xml:space="preserve"> at this stage we have classification of multiple objects.</w:t>
+      </w:r>
+    </w:p>
+    <w:p>
+      <w:pPr>
+        <w:rPr>
+          <w:lang w:val="en-US"/>
+        </w:rPr>
+      </w:pPr>
+      <w:r>
+        <w:rPr>
+          <w:noProof/>
           <w:lang w:val="en-US"/>
         </w:rPr>
         <w:drawing>
@@ -1181,7 +1154,19 @@
         <w:rPr>
           <w:lang w:val="en-US"/>
         </w:rPr>
-        <w:t xml:space="preserve"> –&gt; end ) which is 3400 time stamps for every data samples. A variable ‘t’ was used here for the indexing of the timestamps for upcoming iteration. Then a folder was made in </w:t>
+        <w:t xml:space="preserve"> –&gt; </w:t>
+      </w:r>
+      <w:r>
+        <w:rPr>
+          <w:lang w:val="en-US"/>
+        </w:rPr>
+        <w:t>end)</w:t>
+      </w:r>
+      <w:r>
+        <w:rPr>
+          <w:lang w:val="en-US"/>
+        </w:rPr>
+        <w:t xml:space="preserve"> which is 3400 timestamps for every data samples. A variable ‘t’ was used here for the indexing of the timestamps for upcoming iteration. Then a folder was made in </w:t>
       </w:r>
       <w:proofErr w:type="spellStart"/>
       <w:r>
@@ -1217,18 +1202,404 @@
         </w:rPr>
         <w:t xml:space="preserve"> </w:t>
       </w:r>
-    </w:p>
-    <w:p>
-      <w:pPr>
-        <w:rPr>
-          <w:lang w:val="en-US"/>
-        </w:rPr>
-      </w:pPr>
-      <w:r>
-        <w:rPr>
-          <w:lang w:val="en-US"/>
-        </w:rPr>
-        <w:t xml:space="preserve">The Next session discuss about the iteration that simulated Gabor transform in the project. The instruction video of </w:t>
+      <w:r>
+        <w:rPr>
+          <w:lang w:val="en-US"/>
+        </w:rPr>
+        <w:t xml:space="preserve">The same process happens when dealing with testing data, whereas a folder of name </w:t>
+      </w:r>
+      <w:proofErr w:type="spellStart"/>
+      <w:r>
+        <w:rPr>
+          <w:lang w:val="en-US"/>
+        </w:rPr>
+        <w:t>testingData</w:t>
+      </w:r>
+      <w:proofErr w:type="spellEnd"/>
+      <w:r>
+        <w:rPr>
+          <w:lang w:val="en-US"/>
+        </w:rPr>
+        <w:t>/&lt;</w:t>
+      </w:r>
+      <w:proofErr w:type="spellStart"/>
+      <w:r>
+        <w:rPr>
+          <w:lang w:val="en-US"/>
+        </w:rPr>
+        <w:t>dataLabel</w:t>
+      </w:r>
+      <w:proofErr w:type="spellEnd"/>
+      <w:r>
+        <w:rPr>
+          <w:lang w:val="en-US"/>
+        </w:rPr>
+        <w:t>&gt; is made.</w:t>
+      </w:r>
+    </w:p>
+    <w:p>
+      <w:pPr>
+        <w:rPr>
+          <w:lang w:val="en-US"/>
+        </w:rPr>
+      </w:pPr>
+      <w:r>
+        <w:rPr>
+          <w:lang w:val="en-US"/>
+        </w:rPr>
+        <w:drawing>
+          <wp:inline distT="0" distB="0" distL="0" distR="0" wp14:anchorId="0CCE1583" wp14:editId="591BFEE8">
+            <wp:extent cx="4061812" cy="1196444"/>
+            <wp:effectExtent l="0" t="0" r="0" b="3810"/>
+            <wp:docPr id="9" name="Picture 9" descr="Text, letter&#10;&#10;Description automatically generated"/>
+            <wp:cNvGraphicFramePr>
+              <a:graphicFrameLocks xmlns:a="http://schemas.openxmlformats.org/drawingml/2006/main" noChangeAspect="1"/>
+            </wp:cNvGraphicFramePr>
+            <a:graphic xmlns:a="http://schemas.openxmlformats.org/drawingml/2006/main">
+              <a:graphicData uri="http://schemas.openxmlformats.org/drawingml/2006/picture">
+                <pic:pic xmlns:pic="http://schemas.openxmlformats.org/drawingml/2006/picture">
+                  <pic:nvPicPr>
+                    <pic:cNvPr id="9" name="Picture 9" descr="Text, letter&#10;&#10;Description automatically generated"/>
+                    <pic:cNvPicPr/>
+                  </pic:nvPicPr>
+                  <pic:blipFill>
+                    <a:blip r:embed="rId10"/>
+                    <a:stretch>
+                      <a:fillRect/>
+                    </a:stretch>
+                  </pic:blipFill>
+                  <pic:spPr>
+                    <a:xfrm>
+                      <a:off x="0" y="0"/>
+                      <a:ext cx="4061812" cy="1196444"/>
+                    </a:xfrm>
+                    <a:prstGeom prst="rect">
+                      <a:avLst/>
+                    </a:prstGeom>
+                  </pic:spPr>
+                </pic:pic>
+              </a:graphicData>
+            </a:graphic>
+          </wp:inline>
+        </w:drawing>
+      </w:r>
+    </w:p>
+    <w:p>
+      <w:pPr>
+        <w:rPr>
+          <w:lang w:val="en-US"/>
+        </w:rPr>
+      </w:pPr>
+      <w:r>
+        <w:rPr>
+          <w:lang w:val="en-US"/>
+        </w:rPr>
+        <w:t xml:space="preserve">Figure </w:t>
+      </w:r>
+      <w:r>
+        <w:rPr>
+          <w:b/>
+          <w:bCs/>
+          <w:lang w:val="en-US"/>
+        </w:rPr>
+        <w:t>&lt;&gt;</w:t>
+      </w:r>
+      <w:r>
+        <w:rPr>
+          <w:b/>
+          <w:bCs/>
+          <w:lang w:val="en-US"/>
+        </w:rPr>
+        <w:t xml:space="preserve"> </w:t>
+      </w:r>
+      <w:r>
+        <w:rPr>
+          <w:lang w:val="en-US"/>
+        </w:rPr>
+        <w:t>demonstrates the iteration through all</w:t>
+      </w:r>
+      <w:r>
+        <w:rPr>
+          <w:lang w:val="en-US"/>
+        </w:rPr>
+        <w:t xml:space="preserve"> samples</w:t>
+      </w:r>
+      <w:r>
+        <w:rPr>
+          <w:lang w:val="en-US"/>
+        </w:rPr>
+        <w:t xml:space="preserve"> of </w:t>
+      </w:r>
+      <w:r>
+        <w:rPr>
+          <w:lang w:val="en-US"/>
+        </w:rPr>
+        <w:t>one training files</w:t>
+      </w:r>
+      <w:r>
+        <w:rPr>
+          <w:lang w:val="en-US"/>
+        </w:rPr>
+        <w:t>, which are now stored in</w:t>
+      </w:r>
+      <w:r>
+        <w:rPr>
+          <w:lang w:val="en-US"/>
+        </w:rPr>
+        <w:t xml:space="preserve"> variable</w:t>
+      </w:r>
+      <w:r>
+        <w:rPr>
+          <w:lang w:val="en-US"/>
+        </w:rPr>
+        <w:t xml:space="preserve"> </w:t>
+      </w:r>
+      <w:proofErr w:type="spellStart"/>
+      <w:r>
+        <w:rPr>
+          <w:b/>
+          <w:bCs/>
+          <w:lang w:val="en-US"/>
+        </w:rPr>
+        <w:t>data_range</w:t>
+      </w:r>
+      <w:proofErr w:type="spellEnd"/>
+      <w:r>
+        <w:rPr>
+          <w:lang w:val="en-US"/>
+        </w:rPr>
+        <w:t>. Because the spectrogram was generated via exporting image from a graph, multiple windows of plot will present while executing the loop. To cope with this, ‘</w:t>
+      </w:r>
+      <w:r>
+        <w:rPr>
+          <w:i/>
+          <w:iCs/>
+          <w:lang w:val="en-US"/>
+        </w:rPr>
+        <w:t>close all’</w:t>
+      </w:r>
+      <w:r>
+        <w:rPr>
+          <w:lang w:val="en-US"/>
+        </w:rPr>
+        <w:t xml:space="preserve"> simplifies the process by closing the previous graph after each cycle. </w:t>
+      </w:r>
+      <w:r>
+        <w:rPr>
+          <w:b/>
+          <w:bCs/>
+          <w:lang w:val="en-US"/>
+        </w:rPr>
+        <w:t>S</w:t>
+      </w:r>
+      <w:r>
+        <w:rPr>
+          <w:b/>
+          <w:bCs/>
+          <w:lang w:val="en-US"/>
+        </w:rPr>
+        <w:t xml:space="preserve"> </w:t>
+      </w:r>
+      <w:r>
+        <w:rPr>
+          <w:lang w:val="en-US"/>
+        </w:rPr>
+        <w:t xml:space="preserve">is the normalized signal, in table forms, this variable has the value of a normalized sample from </w:t>
+      </w:r>
+      <w:proofErr w:type="spellStart"/>
+      <w:r>
+        <w:rPr>
+          <w:b/>
+          <w:bCs/>
+          <w:lang w:val="en-US"/>
+        </w:rPr>
+        <w:t>data_range</w:t>
+      </w:r>
+      <w:proofErr w:type="spellEnd"/>
+      <w:r>
+        <w:rPr>
+          <w:lang w:val="en-US"/>
+        </w:rPr>
+        <w:t xml:space="preserve"> at index </w:t>
+      </w:r>
+      <w:r>
+        <w:rPr>
+          <w:b/>
+          <w:bCs/>
+          <w:lang w:val="en-US"/>
+        </w:rPr>
+        <w:t>c</w:t>
+      </w:r>
+      <w:r>
+        <w:rPr>
+          <w:lang w:val="en-US"/>
+        </w:rPr>
+        <w:t xml:space="preserve">. Here normalization means take the values of each timestamp in a sample and divide it by the max absolute value of </w:t>
+      </w:r>
+      <w:r>
+        <w:rPr>
+          <w:lang w:val="en-US"/>
+        </w:rPr>
+        <w:t xml:space="preserve">all </w:t>
+      </w:r>
+      <w:r>
+        <w:rPr>
+          <w:lang w:val="en-US"/>
+        </w:rPr>
+        <w:t>tim</w:t>
+      </w:r>
+      <w:r>
+        <w:rPr>
+          <w:lang w:val="en-US"/>
+        </w:rPr>
+        <w:t>e</w:t>
+      </w:r>
+      <w:r>
+        <w:rPr>
+          <w:lang w:val="en-US"/>
+        </w:rPr>
+        <w:t>s</w:t>
+      </w:r>
+      <w:r>
+        <w:rPr>
+          <w:lang w:val="en-US"/>
+        </w:rPr>
+        <w:t>tamps in that sample.</w:t>
+      </w:r>
+      <w:r>
+        <w:rPr>
+          <w:lang w:val="en-US"/>
+        </w:rPr>
+        <w:t xml:space="preserve"> </w:t>
+      </w:r>
+      <w:r>
+        <w:rPr>
+          <w:b/>
+          <w:bCs/>
+          <w:lang w:val="en-US"/>
+        </w:rPr>
+        <w:t xml:space="preserve">L </w:t>
+      </w:r>
+      <w:r>
+        <w:rPr>
+          <w:lang w:val="en-US"/>
+        </w:rPr>
+        <w:t xml:space="preserve">serves here as the period in seconds of a sample for calculation of the frequency spectrum, but as only spatial relation/ shape of each TFR/ Spectrogram is of concern of the Convolutional Neural Networks, it can be of any value, here it is set at 10s. The designed CNNs for this work focuses more on the graphical rather than the numerical features of the samples. </w:t>
+      </w:r>
+      <w:r>
+        <w:rPr>
+          <w:b/>
+          <w:bCs/>
+          <w:lang w:val="en-US"/>
+        </w:rPr>
+        <w:t xml:space="preserve">K </w:t>
+      </w:r>
+      <w:r>
+        <w:rPr>
+          <w:lang w:val="en-US"/>
+        </w:rPr>
+        <w:t xml:space="preserve">use </w:t>
+      </w:r>
+      <w:r>
+        <w:rPr>
+          <w:b/>
+          <w:bCs/>
+          <w:lang w:val="en-US"/>
+        </w:rPr>
+        <w:t xml:space="preserve">t </w:t>
+      </w:r>
+      <w:r>
+        <w:rPr>
+          <w:lang w:val="en-US"/>
+        </w:rPr>
+        <w:t xml:space="preserve">to generate the frequency scale of the graph. </w:t>
+      </w:r>
+      <w:proofErr w:type="spellStart"/>
+      <w:r>
+        <w:rPr>
+          <w:b/>
+          <w:bCs/>
+          <w:lang w:val="en-US"/>
+        </w:rPr>
+        <w:t>ks</w:t>
+      </w:r>
+      <w:proofErr w:type="spellEnd"/>
+      <w:r>
+        <w:rPr>
+          <w:b/>
+          <w:bCs/>
+          <w:lang w:val="en-US"/>
+        </w:rPr>
+        <w:t xml:space="preserve"> </w:t>
+      </w:r>
+      <w:r>
+        <w:rPr>
+          <w:lang w:val="en-US"/>
+        </w:rPr>
+        <w:t xml:space="preserve">is a shifted version of </w:t>
+      </w:r>
+      <w:r>
+        <w:rPr>
+          <w:b/>
+          <w:bCs/>
+          <w:lang w:val="en-US"/>
+        </w:rPr>
+        <w:t>k</w:t>
+      </w:r>
+      <w:r>
+        <w:rPr>
+          <w:lang w:val="en-US"/>
+        </w:rPr>
+        <w:t xml:space="preserve">, which will be used to plot the frequency dimension of the spectrogram. </w:t>
+      </w:r>
+      <w:proofErr w:type="spellStart"/>
+      <w:r>
+        <w:rPr>
+          <w:b/>
+          <w:bCs/>
+          <w:lang w:val="en-US"/>
+        </w:rPr>
+        <w:t>Sgt_spect</w:t>
+      </w:r>
+      <w:proofErr w:type="spellEnd"/>
+      <w:r>
+        <w:rPr>
+          <w:b/>
+          <w:bCs/>
+          <w:lang w:val="en-US"/>
+        </w:rPr>
+        <w:t xml:space="preserve"> </w:t>
+      </w:r>
+      <w:r>
+        <w:rPr>
+          <w:lang w:val="en-US"/>
+        </w:rPr>
+        <w:t xml:space="preserve">is the strength of the frequencies or the spectrum density in each window, this will be presented as color in the spectrogram. </w:t>
+      </w:r>
+    </w:p>
+    <w:p>
+      <w:pPr>
+        <w:rPr>
+          <w:lang w:val="en-US"/>
+        </w:rPr>
+      </w:pPr>
+      <w:r>
+        <w:rPr>
+          <w:lang w:val="en-US"/>
+        </w:rPr>
+        <w:t>The Next session discuss about the iteration that simulated Gabor transform in th</w:t>
+      </w:r>
+      <w:r>
+        <w:rPr>
+          <w:lang w:val="en-US"/>
+        </w:rPr>
+        <w:t>is</w:t>
+      </w:r>
+      <w:r>
+        <w:rPr>
+          <w:lang w:val="en-US"/>
+        </w:rPr>
+        <w:t xml:space="preserve"> project. The instruction video of </w:t>
       </w:r>
       <w:r>
         <w:rPr>
@@ -1295,6 +1666,7 @@
       </w:pPr>
       <w:r>
         <w:rPr>
+          <w:noProof/>
           <w:lang w:val="en-US"/>
         </w:rPr>
         <w:drawing>
@@ -1313,7 +1685,7 @@
                     <pic:cNvPicPr/>
                   </pic:nvPicPr>
                   <pic:blipFill>
-                    <a:blip r:embed="rId10"/>
+                    <a:blip r:embed="rId11"/>
                     <a:stretch>
                       <a:fillRect/>
                     </a:stretch>
@@ -1377,6 +1749,7 @@
         <w:rPr>
           <w:lang w:val="en-US"/>
         </w:rPr>
+        <w:lastRenderedPageBreak/>
         <w:t xml:space="preserve">In figure </w:t>
       </w:r>
       <w:r>
@@ -1438,7 +1811,48 @@
           <w:lang w:val="en-US"/>
         </w:rPr>
         <w:drawing>
-          <wp:inline distT="0" distB="0" distL="0" distR="0" wp14:anchorId="27AAF7BE" wp14:editId="64EEF7D5">
+          <wp:inline distT="0" distB="0" distL="0" distR="0" wp14:anchorId="3CC8B6F7" wp14:editId="7B20017D">
+            <wp:extent cx="4496190" cy="175275"/>
+            <wp:effectExtent l="0" t="0" r="0" b="0"/>
+            <wp:docPr id="10" name="Picture 10"/>
+            <wp:cNvGraphicFramePr>
+              <a:graphicFrameLocks xmlns:a="http://schemas.openxmlformats.org/drawingml/2006/main" noChangeAspect="1"/>
+            </wp:cNvGraphicFramePr>
+            <a:graphic xmlns:a="http://schemas.openxmlformats.org/drawingml/2006/main">
+              <a:graphicData uri="http://schemas.openxmlformats.org/drawingml/2006/picture">
+                <pic:pic xmlns:pic="http://schemas.openxmlformats.org/drawingml/2006/picture">
+                  <pic:nvPicPr>
+                    <pic:cNvPr id="1" name=""/>
+                    <pic:cNvPicPr/>
+                  </pic:nvPicPr>
+                  <pic:blipFill>
+                    <a:blip r:embed="rId12"/>
+                    <a:stretch>
+                      <a:fillRect/>
+                    </a:stretch>
+                  </pic:blipFill>
+                  <pic:spPr>
+                    <a:xfrm>
+                      <a:off x="0" y="0"/>
+                      <a:ext cx="4496190" cy="175275"/>
+                    </a:xfrm>
+                    <a:prstGeom prst="rect">
+                      <a:avLst/>
+                    </a:prstGeom>
+                  </pic:spPr>
+                </pic:pic>
+              </a:graphicData>
+            </a:graphic>
+          </wp:inline>
+        </w:drawing>
+      </w:r>
+      <w:r>
+        <w:rPr>
+          <w:noProof/>
+          <w:lang w:val="en-US"/>
+        </w:rPr>
+        <w:drawing>
+          <wp:inline distT="0" distB="0" distL="0" distR="0" wp14:anchorId="6A9EE6F1" wp14:editId="6D0E9B7E">
             <wp:extent cx="3558848" cy="2019475"/>
             <wp:effectExtent l="0" t="0" r="3810" b="0"/>
             <wp:docPr id="5" name="Picture 5" descr="Chart&#10;&#10;Description automatically generated"/>
@@ -1453,7 +1867,7 @@
                     <pic:cNvPicPr/>
                   </pic:nvPicPr>
                   <pic:blipFill>
-                    <a:blip r:embed="rId11"/>
+                    <a:blip r:embed="rId13"/>
                     <a:stretch>
                       <a:fillRect/>
                     </a:stretch>
@@ -1473,6 +1887,2419 @@
           </wp:inline>
         </w:drawing>
       </w:r>
+    </w:p>
+    <w:p>
+      <w:pPr>
+        <w:rPr>
+          <w:lang w:val="en-US"/>
+        </w:rPr>
+      </w:pPr>
+      <w:r>
+        <w:rPr>
+          <w:lang w:val="en-US"/>
+        </w:rPr>
+        <w:t xml:space="preserve">The code in Figure </w:t>
+      </w:r>
+      <w:r>
+        <w:rPr>
+          <w:b/>
+          <w:bCs/>
+          <w:color w:val="FF0000"/>
+          <w:lang w:val="en-US"/>
+        </w:rPr>
+        <w:t>&lt;&gt;</w:t>
+      </w:r>
+      <w:r>
+        <w:rPr>
+          <w:b/>
+          <w:bCs/>
+          <w:color w:val="FF0000"/>
+          <w:lang w:val="en-US"/>
+        </w:rPr>
+        <w:t xml:space="preserve"> </w:t>
+      </w:r>
+      <w:r>
+        <w:rPr>
+          <w:lang w:val="en-US"/>
+        </w:rPr>
+        <w:t xml:space="preserve">shows the windowing function. </w:t>
+      </w:r>
+      <w:proofErr w:type="spellStart"/>
+      <w:r>
+        <w:rPr>
+          <w:b/>
+          <w:bCs/>
+          <w:lang w:val="en-US"/>
+        </w:rPr>
+        <w:t>t</w:t>
+      </w:r>
+      <w:r>
+        <w:rPr>
+          <w:b/>
+          <w:bCs/>
+          <w:lang w:val="en-US"/>
+        </w:rPr>
+        <w:t>slide</w:t>
+      </w:r>
+      <w:proofErr w:type="spellEnd"/>
+      <w:r>
+        <w:rPr>
+          <w:b/>
+          <w:bCs/>
+          <w:lang w:val="en-US"/>
+        </w:rPr>
+        <w:t xml:space="preserve"> </w:t>
+      </w:r>
+      <w:r>
+        <w:rPr>
+          <w:lang w:val="en-US"/>
+        </w:rPr>
+        <w:t xml:space="preserve">represents the shift in the time scale, he </w:t>
+      </w:r>
+      <w:proofErr w:type="gramStart"/>
+      <w:r>
+        <w:rPr>
+          <w:lang w:val="en-US"/>
+        </w:rPr>
+        <w:t>figure</w:t>
+      </w:r>
+      <w:proofErr w:type="gramEnd"/>
+      <w:r>
+        <w:rPr>
+          <w:lang w:val="en-US"/>
+        </w:rPr>
+        <w:t xml:space="preserve"> </w:t>
+      </w:r>
+      <w:r>
+        <w:rPr>
+          <w:b/>
+          <w:bCs/>
+          <w:color w:val="FF0000"/>
+          <w:lang w:val="en-US"/>
+        </w:rPr>
+        <w:t>&lt;&gt;</w:t>
+      </w:r>
+      <w:r>
+        <w:rPr>
+          <w:b/>
+          <w:bCs/>
+          <w:color w:val="FF0000"/>
+          <w:lang w:val="en-US"/>
+        </w:rPr>
+        <w:t xml:space="preserve"> </w:t>
+      </w:r>
+      <w:r>
+        <w:rPr>
+          <w:lang w:val="en-US"/>
+        </w:rPr>
+        <w:t xml:space="preserve">shows </w:t>
+      </w:r>
+      <w:r>
+        <w:rPr>
+          <w:lang w:val="en-US"/>
+        </w:rPr>
+        <w:t xml:space="preserve">a better representation of the function </w:t>
+      </w:r>
+      <w:r>
+        <w:rPr>
+          <w:b/>
+          <w:bCs/>
+          <w:lang w:val="en-US"/>
+        </w:rPr>
+        <w:t xml:space="preserve">g </w:t>
+      </w:r>
+      <w:r>
+        <w:rPr>
+          <w:lang w:val="en-US"/>
+        </w:rPr>
+        <w:t xml:space="preserve">when plotted with different </w:t>
+      </w:r>
+      <w:proofErr w:type="spellStart"/>
+      <w:r>
+        <w:rPr>
+          <w:b/>
+          <w:bCs/>
+          <w:lang w:val="en-US"/>
+        </w:rPr>
+        <w:t>tslide</w:t>
+      </w:r>
+      <w:proofErr w:type="spellEnd"/>
+      <w:r>
+        <w:rPr>
+          <w:b/>
+          <w:bCs/>
+          <w:lang w:val="en-US"/>
+        </w:rPr>
+        <w:t xml:space="preserve"> </w:t>
+      </w:r>
+      <w:r>
+        <w:rPr>
+          <w:lang w:val="en-US"/>
+        </w:rPr>
+        <w:t>values.</w:t>
+      </w:r>
+    </w:p>
+    <w:p>
+      <w:pPr>
+        <w:rPr>
+          <w:lang w:val="en-US"/>
+        </w:rPr>
+      </w:pPr>
+      <w:r>
+        <w:rPr>
+          <w:lang w:val="en-US"/>
+        </w:rPr>
+        <w:drawing>
+          <wp:inline distT="0" distB="0" distL="0" distR="0" wp14:anchorId="474F4969" wp14:editId="47C02C4B">
+            <wp:extent cx="2552921" cy="358171"/>
+            <wp:effectExtent l="0" t="0" r="0" b="3810"/>
+            <wp:docPr id="11" name="Picture 11"/>
+            <wp:cNvGraphicFramePr>
+              <a:graphicFrameLocks xmlns:a="http://schemas.openxmlformats.org/drawingml/2006/main" noChangeAspect="1"/>
+            </wp:cNvGraphicFramePr>
+            <a:graphic xmlns:a="http://schemas.openxmlformats.org/drawingml/2006/main">
+              <a:graphicData uri="http://schemas.openxmlformats.org/drawingml/2006/picture">
+                <pic:pic xmlns:pic="http://schemas.openxmlformats.org/drawingml/2006/picture">
+                  <pic:nvPicPr>
+                    <pic:cNvPr id="1" name=""/>
+                    <pic:cNvPicPr/>
+                  </pic:nvPicPr>
+                  <pic:blipFill>
+                    <a:blip r:embed="rId14"/>
+                    <a:stretch>
+                      <a:fillRect/>
+                    </a:stretch>
+                  </pic:blipFill>
+                  <pic:spPr>
+                    <a:xfrm>
+                      <a:off x="0" y="0"/>
+                      <a:ext cx="2552921" cy="358171"/>
+                    </a:xfrm>
+                    <a:prstGeom prst="rect">
+                      <a:avLst/>
+                    </a:prstGeom>
+                  </pic:spPr>
+                </pic:pic>
+              </a:graphicData>
+            </a:graphic>
+          </wp:inline>
+        </w:drawing>
+      </w:r>
+    </w:p>
+    <w:p>
+      <w:pPr>
+        <w:rPr>
+          <w:lang w:val="en-US"/>
+        </w:rPr>
+      </w:pPr>
+      <w:r>
+        <w:rPr>
+          <w:lang w:val="en-US"/>
+        </w:rPr>
+        <w:t xml:space="preserve">Then </w:t>
+      </w:r>
+      <w:proofErr w:type="spellStart"/>
+      <w:r>
+        <w:rPr>
+          <w:b/>
+          <w:bCs/>
+          <w:lang w:val="en-US"/>
+        </w:rPr>
+        <w:t>tslide</w:t>
+      </w:r>
+      <w:proofErr w:type="spellEnd"/>
+      <w:r>
+        <w:rPr>
+          <w:lang w:val="en-US"/>
+        </w:rPr>
+        <w:t xml:space="preserve"> is multiplied with </w:t>
+      </w:r>
+      <w:r>
+        <w:rPr>
+          <w:b/>
+          <w:bCs/>
+          <w:lang w:val="en-US"/>
+        </w:rPr>
+        <w:t xml:space="preserve">S </w:t>
+      </w:r>
+      <w:r>
+        <w:rPr>
+          <w:lang w:val="en-US"/>
+        </w:rPr>
+        <w:t xml:space="preserve">to get the corresponding time signal after filtered out by the filter function </w:t>
+      </w:r>
+      <w:r>
+        <w:rPr>
+          <w:b/>
+          <w:bCs/>
+          <w:lang w:val="en-US"/>
+        </w:rPr>
+        <w:t>g</w:t>
+      </w:r>
+      <w:r>
+        <w:rPr>
+          <w:lang w:val="en-US"/>
+        </w:rPr>
+        <w:t xml:space="preserve">. </w:t>
+      </w:r>
+    </w:p>
+    <w:p>
+      <w:pPr>
+        <w:rPr>
+          <w:lang w:val="en-US"/>
+        </w:rPr>
+      </w:pPr>
+      <w:r>
+        <w:rPr>
+          <w:lang w:val="en-US"/>
+        </w:rPr>
+        <w:drawing>
+          <wp:inline distT="0" distB="0" distL="0" distR="0" wp14:anchorId="731AC595" wp14:editId="651ADA8A">
+            <wp:extent cx="2956816" cy="358171"/>
+            <wp:effectExtent l="0" t="0" r="0" b="3810"/>
+            <wp:docPr id="12" name="Picture 12"/>
+            <wp:cNvGraphicFramePr>
+              <a:graphicFrameLocks xmlns:a="http://schemas.openxmlformats.org/drawingml/2006/main" noChangeAspect="1"/>
+            </wp:cNvGraphicFramePr>
+            <a:graphic xmlns:a="http://schemas.openxmlformats.org/drawingml/2006/main">
+              <a:graphicData uri="http://schemas.openxmlformats.org/drawingml/2006/picture">
+                <pic:pic xmlns:pic="http://schemas.openxmlformats.org/drawingml/2006/picture">
+                  <pic:nvPicPr>
+                    <pic:cNvPr id="1" name=""/>
+                    <pic:cNvPicPr/>
+                  </pic:nvPicPr>
+                  <pic:blipFill>
+                    <a:blip r:embed="rId15"/>
+                    <a:stretch>
+                      <a:fillRect/>
+                    </a:stretch>
+                  </pic:blipFill>
+                  <pic:spPr>
+                    <a:xfrm>
+                      <a:off x="0" y="0"/>
+                      <a:ext cx="2956816" cy="358171"/>
+                    </a:xfrm>
+                    <a:prstGeom prst="rect">
+                      <a:avLst/>
+                    </a:prstGeom>
+                  </pic:spPr>
+                </pic:pic>
+              </a:graphicData>
+            </a:graphic>
+          </wp:inline>
+        </w:drawing>
+      </w:r>
+    </w:p>
+    <w:p>
+      <w:pPr>
+        <w:rPr>
+          <w:lang w:val="en-US"/>
+        </w:rPr>
+      </w:pPr>
+      <w:r>
+        <w:rPr>
+          <w:lang w:val="en-US"/>
+        </w:rPr>
+        <w:t xml:space="preserve">The next step is calculating the Fourier Transform of </w:t>
+      </w:r>
+      <w:r>
+        <w:rPr>
+          <w:b/>
+          <w:bCs/>
+          <w:lang w:val="en-US"/>
+        </w:rPr>
+        <w:t>Sg</w:t>
+      </w:r>
+      <w:r>
+        <w:rPr>
+          <w:b/>
+          <w:bCs/>
+          <w:lang w:val="en-US"/>
+        </w:rPr>
+        <w:t xml:space="preserve"> </w:t>
+      </w:r>
+      <w:r>
+        <w:rPr>
+          <w:lang w:val="en-US"/>
+        </w:rPr>
+        <w:t xml:space="preserve">and add it to </w:t>
+      </w:r>
+      <w:proofErr w:type="spellStart"/>
+      <w:r>
+        <w:rPr>
+          <w:b/>
+          <w:bCs/>
+          <w:lang w:val="en-US"/>
+        </w:rPr>
+        <w:t>Sgt_spec</w:t>
+      </w:r>
+      <w:proofErr w:type="spellEnd"/>
+      <w:r>
+        <w:rPr>
+          <w:lang w:val="en-US"/>
+        </w:rPr>
+        <w:t>. After ending the Gabor Transform of a sample, three variables are now of interest to plot the final Spectrogram</w:t>
+      </w:r>
+      <w:r>
+        <w:rPr>
+          <w:lang w:val="en-US"/>
+        </w:rPr>
+        <w:t>:</w:t>
+      </w:r>
+    </w:p>
+    <w:tbl>
+      <w:tblPr>
+        <w:tblStyle w:val="TableGrid"/>
+        <w:tblW w:w="0" w:type="auto"/>
+        <w:tblLook w:val="04A0" w:firstRow="1" w:lastRow="0" w:firstColumn="1" w:lastColumn="0" w:noHBand="0" w:noVBand="1"/>
+      </w:tblPr>
+      <w:tblGrid>
+        <w:gridCol w:w="1019"/>
+        <w:gridCol w:w="7997"/>
+      </w:tblGrid>
+      <w:tr>
+        <w:tc>
+          <w:tcPr>
+            <w:tcW w:w="1019" w:type="dxa"/>
+          </w:tcPr>
+          <w:p>
+            <w:pPr>
+              <w:rPr>
+                <w:b/>
+                <w:bCs/>
+                <w:lang w:val="en-US"/>
+              </w:rPr>
+            </w:pPr>
+            <w:proofErr w:type="spellStart"/>
+            <w:r>
+              <w:rPr>
+                <w:b/>
+                <w:bCs/>
+                <w:lang w:val="en-US"/>
+              </w:rPr>
+              <w:t>tslide</w:t>
+            </w:r>
+            <w:proofErr w:type="spellEnd"/>
+          </w:p>
+        </w:tc>
+        <w:tc>
+          <w:tcPr>
+            <w:tcW w:w="7997" w:type="dxa"/>
+          </w:tcPr>
+          <w:p>
+            <w:pPr>
+              <w:rPr>
+                <w:lang w:val="en-US"/>
+              </w:rPr>
+            </w:pPr>
+            <w:r>
+              <w:rPr>
+                <w:lang w:val="en-US"/>
+              </w:rPr>
+              <w:t>Starting timestamp of each window, used for indexing in time axis</w:t>
+            </w:r>
+          </w:p>
+        </w:tc>
+      </w:tr>
+      <w:tr>
+        <w:tc>
+          <w:tcPr>
+            <w:tcW w:w="1019" w:type="dxa"/>
+          </w:tcPr>
+          <w:p>
+            <w:pPr>
+              <w:rPr>
+                <w:b/>
+                <w:bCs/>
+                <w:lang w:val="en-US"/>
+              </w:rPr>
+            </w:pPr>
+            <w:proofErr w:type="spellStart"/>
+            <w:r>
+              <w:rPr>
+                <w:b/>
+                <w:bCs/>
+                <w:lang w:val="en-US"/>
+              </w:rPr>
+              <w:t>ks</w:t>
+            </w:r>
+            <w:proofErr w:type="spellEnd"/>
+          </w:p>
+        </w:tc>
+        <w:tc>
+          <w:tcPr>
+            <w:tcW w:w="7997" w:type="dxa"/>
+          </w:tcPr>
+          <w:p>
+            <w:pPr>
+              <w:rPr>
+                <w:lang w:val="en-US"/>
+              </w:rPr>
+            </w:pPr>
+            <w:r>
+              <w:rPr>
+                <w:lang w:val="en-US"/>
+              </w:rPr>
+              <w:t>Frequency scale of the signal, used for allocating the spectrum/ frequency axis</w:t>
+            </w:r>
+          </w:p>
+        </w:tc>
+      </w:tr>
+      <w:tr>
+        <w:tc>
+          <w:tcPr>
+            <w:tcW w:w="1019" w:type="dxa"/>
+          </w:tcPr>
+          <w:p>
+            <w:pPr>
+              <w:rPr>
+                <w:b/>
+                <w:bCs/>
+                <w:lang w:val="en-US"/>
+              </w:rPr>
+            </w:pPr>
+            <w:proofErr w:type="spellStart"/>
+            <w:r>
+              <w:rPr>
+                <w:b/>
+                <w:bCs/>
+                <w:lang w:val="en-US"/>
+              </w:rPr>
+              <w:t>Sgt_spec</w:t>
+            </w:r>
+            <w:proofErr w:type="spellEnd"/>
+          </w:p>
+        </w:tc>
+        <w:tc>
+          <w:tcPr>
+            <w:tcW w:w="7997" w:type="dxa"/>
+          </w:tcPr>
+          <w:p>
+            <w:pPr>
+              <w:rPr>
+                <w:lang w:val="en-US"/>
+              </w:rPr>
+            </w:pPr>
+            <w:r>
+              <w:rPr>
+                <w:lang w:val="en-US"/>
+              </w:rPr>
+              <w:t xml:space="preserve">Matrix of frequency strength for each window, used for color representation of pixels </w:t>
+            </w:r>
+          </w:p>
+        </w:tc>
+      </w:tr>
+    </w:tbl>
+    <w:p>
+      <w:pPr>
+        <w:rPr>
+          <w:lang w:val="en-US"/>
+        </w:rPr>
+      </w:pPr>
+    </w:p>
+    <w:p>
+      <w:pPr>
+        <w:rPr>
+          <w:lang w:val="en-US"/>
+        </w:rPr>
+      </w:pPr>
+      <w:r>
+        <w:rPr>
+          <w:lang w:val="en-US"/>
+        </w:rPr>
+        <w:drawing>
+          <wp:inline distT="0" distB="0" distL="0" distR="0" wp14:anchorId="21762050" wp14:editId="4BC25928">
+            <wp:extent cx="3520745" cy="1028789"/>
+            <wp:effectExtent l="0" t="0" r="3810" b="0"/>
+            <wp:docPr id="13" name="Picture 13" descr="Text, letter&#10;&#10;Description automatically generated"/>
+            <wp:cNvGraphicFramePr>
+              <a:graphicFrameLocks xmlns:a="http://schemas.openxmlformats.org/drawingml/2006/main" noChangeAspect="1"/>
+            </wp:cNvGraphicFramePr>
+            <a:graphic xmlns:a="http://schemas.openxmlformats.org/drawingml/2006/main">
+              <a:graphicData uri="http://schemas.openxmlformats.org/drawingml/2006/picture">
+                <pic:pic xmlns:pic="http://schemas.openxmlformats.org/drawingml/2006/picture">
+                  <pic:nvPicPr>
+                    <pic:cNvPr id="13" name="Picture 13" descr="Text, letter&#10;&#10;Description automatically generated"/>
+                    <pic:cNvPicPr/>
+                  </pic:nvPicPr>
+                  <pic:blipFill>
+                    <a:blip r:embed="rId16"/>
+                    <a:stretch>
+                      <a:fillRect/>
+                    </a:stretch>
+                  </pic:blipFill>
+                  <pic:spPr>
+                    <a:xfrm>
+                      <a:off x="0" y="0"/>
+                      <a:ext cx="3520745" cy="1028789"/>
+                    </a:xfrm>
+                    <a:prstGeom prst="rect">
+                      <a:avLst/>
+                    </a:prstGeom>
+                  </pic:spPr>
+                </pic:pic>
+              </a:graphicData>
+            </a:graphic>
+          </wp:inline>
+        </w:drawing>
+      </w:r>
+    </w:p>
+    <w:p>
+      <w:pPr>
+        <w:rPr>
+          <w:b/>
+          <w:bCs/>
+          <w:lang w:val="en-US"/>
+        </w:rPr>
+      </w:pPr>
+      <w:proofErr w:type="spellStart"/>
+      <w:r>
+        <w:rPr>
+          <w:b/>
+          <w:bCs/>
+          <w:lang w:val="en-US"/>
+        </w:rPr>
+        <w:t>p</w:t>
+      </w:r>
+      <w:r>
+        <w:rPr>
+          <w:b/>
+          <w:bCs/>
+          <w:lang w:val="en-US"/>
+        </w:rPr>
+        <w:t>color</w:t>
+      </w:r>
+      <w:proofErr w:type="spellEnd"/>
+      <w:r>
+        <w:rPr>
+          <w:b/>
+          <w:bCs/>
+          <w:lang w:val="en-US"/>
+        </w:rPr>
+        <w:t xml:space="preserve"> </w:t>
+      </w:r>
+      <w:r>
+        <w:rPr>
+          <w:lang w:val="en-US"/>
+        </w:rPr>
+        <w:t xml:space="preserve">or </w:t>
+      </w:r>
+      <w:proofErr w:type="spellStart"/>
+      <w:r>
+        <w:rPr>
+          <w:lang w:val="en-US"/>
+        </w:rPr>
+        <w:t>Pseudocolor</w:t>
+      </w:r>
+      <w:proofErr w:type="spellEnd"/>
+      <w:r>
+        <w:rPr>
+          <w:lang w:val="en-US"/>
+        </w:rPr>
+        <w:t xml:space="preserve"> plot, is the function used for plotting a color graph with X axis (</w:t>
+      </w:r>
+      <w:proofErr w:type="spellStart"/>
+      <w:r>
+        <w:rPr>
+          <w:b/>
+          <w:bCs/>
+          <w:lang w:val="en-US"/>
+        </w:rPr>
+        <w:t>tslide</w:t>
+      </w:r>
+      <w:proofErr w:type="spellEnd"/>
+      <w:r>
+        <w:rPr>
+          <w:b/>
+          <w:bCs/>
+          <w:lang w:val="en-US"/>
+        </w:rPr>
+        <w:t xml:space="preserve"> </w:t>
+      </w:r>
+      <w:r>
+        <w:rPr>
+          <w:lang w:val="en-US"/>
+        </w:rPr>
+        <w:t>- time), Y axis (</w:t>
+      </w:r>
+      <w:proofErr w:type="spellStart"/>
+      <w:r>
+        <w:rPr>
+          <w:b/>
+          <w:bCs/>
+          <w:lang w:val="en-US"/>
+        </w:rPr>
+        <w:t>ks</w:t>
+      </w:r>
+      <w:proofErr w:type="spellEnd"/>
+      <w:r>
+        <w:rPr>
+          <w:lang w:val="en-US"/>
+        </w:rPr>
+        <w:t xml:space="preserve"> – frequency spectrum) and color matrix of each pixel </w:t>
+      </w:r>
+      <w:r>
+        <w:rPr>
+          <w:b/>
+          <w:bCs/>
+          <w:lang w:val="en-US"/>
+        </w:rPr>
+        <w:t>C</w:t>
+      </w:r>
+      <w:r>
+        <w:rPr>
+          <w:lang w:val="en-US"/>
+        </w:rPr>
+        <w:t xml:space="preserve"> (</w:t>
+      </w:r>
+      <w:proofErr w:type="spellStart"/>
+      <w:r>
+        <w:rPr>
+          <w:b/>
+          <w:bCs/>
+          <w:lang w:val="en-US"/>
+        </w:rPr>
+        <w:t>Sgt_spec</w:t>
+      </w:r>
+      <w:proofErr w:type="spellEnd"/>
+      <w:r>
+        <w:rPr>
+          <w:b/>
+          <w:bCs/>
+          <w:lang w:val="en-US"/>
+        </w:rPr>
+        <w:t xml:space="preserve"> </w:t>
+      </w:r>
+      <w:r>
+        <w:rPr>
+          <w:lang w:val="en-US"/>
+        </w:rPr>
+        <w:t xml:space="preserve">– strength of signal at each frequency). More about </w:t>
+      </w:r>
+      <w:proofErr w:type="spellStart"/>
+      <w:r>
+        <w:rPr>
+          <w:b/>
+          <w:bCs/>
+          <w:lang w:val="en-US"/>
+        </w:rPr>
+        <w:t>pcolor</w:t>
+      </w:r>
+      <w:proofErr w:type="spellEnd"/>
+      <w:r>
+        <w:rPr>
+          <w:b/>
+          <w:bCs/>
+          <w:lang w:val="en-US"/>
+        </w:rPr>
+        <w:t xml:space="preserve"> </w:t>
+      </w:r>
+      <w:r>
+        <w:rPr>
+          <w:lang w:val="en-US"/>
+        </w:rPr>
+        <w:t xml:space="preserve">can be found on </w:t>
+      </w:r>
+      <w:proofErr w:type="spellStart"/>
+      <w:r>
+        <w:rPr>
+          <w:lang w:val="en-US"/>
+        </w:rPr>
+        <w:t>Mathworks</w:t>
+      </w:r>
+      <w:proofErr w:type="spellEnd"/>
+      <w:r>
+        <w:rPr>
+          <w:lang w:val="en-US"/>
+        </w:rPr>
+        <w:t xml:space="preserve"> official website </w:t>
+      </w:r>
+      <w:r>
+        <w:rPr>
+          <w:b/>
+          <w:bCs/>
+          <w:color w:val="FF0000"/>
+          <w:lang w:val="en-US"/>
+        </w:rPr>
+        <w:t>[reference]</w:t>
+      </w:r>
+      <w:r>
+        <w:rPr>
+          <w:lang w:val="en-US"/>
+        </w:rPr>
+        <w:t xml:space="preserve">. </w:t>
+      </w:r>
+      <w:r>
+        <w:rPr>
+          <w:b/>
+          <w:bCs/>
+          <w:lang w:val="en-US"/>
+        </w:rPr>
+        <w:t xml:space="preserve"> </w:t>
+      </w:r>
+    </w:p>
+    <w:p>
+      <w:pPr>
+        <w:rPr>
+          <w:lang w:val="en-US"/>
+        </w:rPr>
+      </w:pPr>
+      <w:r>
+        <w:rPr>
+          <w:lang w:val="en-US"/>
+        </w:rPr>
+        <w:t xml:space="preserve">The option that to change the spectrogram output extends this project with a greater source of inputs for the CNN. However, the current settings shown in figure </w:t>
+      </w:r>
+      <w:r>
+        <w:rPr>
+          <w:b/>
+          <w:bCs/>
+          <w:color w:val="FF0000"/>
+          <w:lang w:val="en-US"/>
+        </w:rPr>
+        <w:t>&lt;</w:t>
+      </w:r>
+      <w:r>
+        <w:rPr>
+          <w:b/>
+          <w:bCs/>
+          <w:color w:val="FF0000"/>
+          <w:lang w:val="en-US"/>
+        </w:rPr>
+        <w:t>&gt;</w:t>
+      </w:r>
+      <w:r>
+        <w:rPr>
+          <w:lang w:val="en-US"/>
+        </w:rPr>
+        <w:t xml:space="preserve"> optimizes</w:t>
+      </w:r>
+      <w:r>
+        <w:rPr>
+          <w:lang w:val="en-US"/>
+        </w:rPr>
+        <w:t xml:space="preserve"> for the fastest training time at the moments. </w:t>
+      </w:r>
+      <w:r>
+        <w:rPr>
+          <w:lang w:val="en-US"/>
+        </w:rPr>
+        <w:t xml:space="preserve">To illustrate this process of choosing the settings for the spectrogram, the first sample of ‘Data Object 1’ is </w:t>
+      </w:r>
+      <w:proofErr w:type="spellStart"/>
+      <w:r>
+        <w:rPr>
+          <w:lang w:val="en-US"/>
+        </w:rPr>
+        <w:t>ultilised</w:t>
+      </w:r>
+      <w:proofErr w:type="spellEnd"/>
+      <w:r>
+        <w:rPr>
+          <w:lang w:val="en-US"/>
+        </w:rPr>
+        <w:t>.</w:t>
+      </w:r>
+    </w:p>
+    <w:p>
+      <w:pPr>
+        <w:rPr>
+          <w:lang w:val="en-US"/>
+        </w:rPr>
+      </w:pPr>
+      <w:r>
+        <w:rPr>
+          <w:lang w:val="en-US"/>
+        </w:rPr>
+        <w:lastRenderedPageBreak/>
+        <w:drawing>
+          <wp:inline distT="0" distB="0" distL="0" distR="0" wp14:anchorId="0E2781B5" wp14:editId="1CA7B015">
+            <wp:extent cx="3596952" cy="2789162"/>
+            <wp:effectExtent l="0" t="0" r="3810" b="0"/>
+            <wp:docPr id="14" name="Picture 14" descr="A picture containing text&#10;&#10;Description automatically generated"/>
+            <wp:cNvGraphicFramePr>
+              <a:graphicFrameLocks xmlns:a="http://schemas.openxmlformats.org/drawingml/2006/main" noChangeAspect="1"/>
+            </wp:cNvGraphicFramePr>
+            <a:graphic xmlns:a="http://schemas.openxmlformats.org/drawingml/2006/main">
+              <a:graphicData uri="http://schemas.openxmlformats.org/drawingml/2006/picture">
+                <pic:pic xmlns:pic="http://schemas.openxmlformats.org/drawingml/2006/picture">
+                  <pic:nvPicPr>
+                    <pic:cNvPr id="14" name="Picture 14" descr="A picture containing text&#10;&#10;Description automatically generated"/>
+                    <pic:cNvPicPr/>
+                  </pic:nvPicPr>
+                  <pic:blipFill>
+                    <a:blip r:embed="rId17"/>
+                    <a:stretch>
+                      <a:fillRect/>
+                    </a:stretch>
+                  </pic:blipFill>
+                  <pic:spPr>
+                    <a:xfrm>
+                      <a:off x="0" y="0"/>
+                      <a:ext cx="3596952" cy="2789162"/>
+                    </a:xfrm>
+                    <a:prstGeom prst="rect">
+                      <a:avLst/>
+                    </a:prstGeom>
+                  </pic:spPr>
+                </pic:pic>
+              </a:graphicData>
+            </a:graphic>
+          </wp:inline>
+        </w:drawing>
+      </w:r>
+    </w:p>
+    <w:p>
+      <w:pPr>
+        <w:rPr>
+          <w:lang w:val="en-US"/>
+        </w:rPr>
+      </w:pPr>
+      <w:r>
+        <w:rPr>
+          <w:lang w:val="en-US"/>
+        </w:rPr>
+        <w:t xml:space="preserve">Figure </w:t>
+      </w:r>
+      <w:r>
+        <w:rPr>
+          <w:b/>
+          <w:bCs/>
+          <w:color w:val="FF0000"/>
+          <w:lang w:val="en-US"/>
+        </w:rPr>
+        <w:t>&lt;&gt;</w:t>
+      </w:r>
+      <w:r>
+        <w:rPr>
+          <w:b/>
+          <w:bCs/>
+          <w:color w:val="FF0000"/>
+          <w:lang w:val="en-US"/>
+        </w:rPr>
+        <w:t xml:space="preserve"> </w:t>
+      </w:r>
+      <w:r>
+        <w:rPr>
+          <w:lang w:val="en-US"/>
+        </w:rPr>
+        <w:t xml:space="preserve">shows the raw graph which is the output of only </w:t>
+      </w:r>
+      <w:proofErr w:type="spellStart"/>
+      <w:r>
+        <w:rPr>
+          <w:b/>
+          <w:bCs/>
+          <w:lang w:val="en-US"/>
+        </w:rPr>
+        <w:t>pcolor</w:t>
+      </w:r>
+      <w:proofErr w:type="spellEnd"/>
+      <w:r>
+        <w:rPr>
+          <w:lang w:val="en-US"/>
+        </w:rPr>
+        <w:t>. It was considered at the start that this represented errors during the implementation. The Spectrogram only reveals itself when zoomed in</w:t>
+      </w:r>
+      <w:r>
+        <w:rPr>
+          <w:b/>
+          <w:bCs/>
+          <w:lang w:val="en-US"/>
+        </w:rPr>
+        <w:t xml:space="preserve">, </w:t>
+      </w:r>
+      <w:r>
+        <w:rPr>
+          <w:lang w:val="en-US"/>
+        </w:rPr>
+        <w:t xml:space="preserve">the zoomed version of the spectrogram is shown in the following figure </w:t>
+      </w:r>
+      <w:r>
+        <w:rPr>
+          <w:b/>
+          <w:bCs/>
+          <w:lang w:val="en-US"/>
+        </w:rPr>
+        <w:t>&lt;&gt;</w:t>
+      </w:r>
+      <w:r>
+        <w:rPr>
+          <w:lang w:val="en-US"/>
+        </w:rPr>
+        <w:t xml:space="preserve">. </w:t>
+      </w:r>
+      <w:r>
+        <w:rPr>
+          <w:b/>
+          <w:bCs/>
+          <w:lang w:val="en-US"/>
+        </w:rPr>
+        <w:t xml:space="preserve"> </w:t>
+      </w:r>
+    </w:p>
+    <w:p>
+      <w:pPr>
+        <w:rPr>
+          <w:lang w:val="en-US"/>
+        </w:rPr>
+      </w:pPr>
+      <w:r>
+        <w:rPr>
+          <w:lang w:val="en-US"/>
+        </w:rPr>
+        <w:drawing>
+          <wp:inline distT="0" distB="0" distL="0" distR="0" wp14:anchorId="4EB245FC" wp14:editId="2833C3F8">
+            <wp:extent cx="3505504" cy="2796782"/>
+            <wp:effectExtent l="0" t="0" r="0" b="3810"/>
+            <wp:docPr id="15" name="Picture 15" descr="A screenshot of a computer&#10;&#10;Description automatically generated with medium confidence"/>
+            <wp:cNvGraphicFramePr>
+              <a:graphicFrameLocks xmlns:a="http://schemas.openxmlformats.org/drawingml/2006/main" noChangeAspect="1"/>
+            </wp:cNvGraphicFramePr>
+            <a:graphic xmlns:a="http://schemas.openxmlformats.org/drawingml/2006/main">
+              <a:graphicData uri="http://schemas.openxmlformats.org/drawingml/2006/picture">
+                <pic:pic xmlns:pic="http://schemas.openxmlformats.org/drawingml/2006/picture">
+                  <pic:nvPicPr>
+                    <pic:cNvPr id="15" name="Picture 15" descr="A screenshot of a computer&#10;&#10;Description automatically generated with medium confidence"/>
+                    <pic:cNvPicPr/>
+                  </pic:nvPicPr>
+                  <pic:blipFill>
+                    <a:blip r:embed="rId18"/>
+                    <a:stretch>
+                      <a:fillRect/>
+                    </a:stretch>
+                  </pic:blipFill>
+                  <pic:spPr>
+                    <a:xfrm>
+                      <a:off x="0" y="0"/>
+                      <a:ext cx="3505504" cy="2796782"/>
+                    </a:xfrm>
+                    <a:prstGeom prst="rect">
+                      <a:avLst/>
+                    </a:prstGeom>
+                  </pic:spPr>
+                </pic:pic>
+              </a:graphicData>
+            </a:graphic>
+          </wp:inline>
+        </w:drawing>
+      </w:r>
+    </w:p>
+    <w:p>
+      <w:pPr>
+        <w:rPr>
+          <w:lang w:val="en-US"/>
+        </w:rPr>
+      </w:pPr>
+      <w:r>
+        <w:rPr>
+          <w:lang w:val="en-US"/>
+        </w:rPr>
+        <w:t xml:space="preserve">Due to the symmetric nature of the Fourier transform/ Gabor transform, it is assumed in this work that half of the spectrogram has enough information of the object’s reflected signal readings. This explain the choice of the frequency range </w:t>
+      </w:r>
+      <w:proofErr w:type="spellStart"/>
+      <w:r>
+        <w:rPr>
+          <w:b/>
+          <w:bCs/>
+          <w:lang w:val="en-US"/>
+        </w:rPr>
+        <w:t>ks</w:t>
+      </w:r>
+      <w:proofErr w:type="spellEnd"/>
+      <w:r>
+        <w:rPr>
+          <w:b/>
+          <w:bCs/>
+          <w:lang w:val="en-US"/>
+        </w:rPr>
+        <w:t xml:space="preserve"> </w:t>
+      </w:r>
+      <w:r>
+        <w:rPr>
+          <w:lang w:val="en-US"/>
+        </w:rPr>
+        <w:t xml:space="preserve">or </w:t>
+      </w:r>
+      <w:r>
+        <w:rPr>
+          <w:b/>
+          <w:bCs/>
+          <w:lang w:val="en-US"/>
+        </w:rPr>
+        <w:t>Y</w:t>
+      </w:r>
+      <w:r>
+        <w:rPr>
+          <w:lang w:val="en-US"/>
+        </w:rPr>
+        <w:t xml:space="preserve"> here scaled to </w:t>
+      </w:r>
+      <w:r>
+        <w:rPr>
+          <w:lang w:val="en-US"/>
+        </w:rPr>
+        <w:t>[</w:t>
+      </w:r>
+      <w:r>
+        <w:rPr>
+          <w:lang w:val="en-US"/>
+        </w:rPr>
+        <w:t xml:space="preserve">30 </w:t>
+      </w:r>
+      <w:r>
+        <w:rPr>
+          <w:lang w:val="en-US"/>
+        </w:rPr>
+        <w:t xml:space="preserve">60], the output can be seen in figure </w:t>
+      </w:r>
+      <w:r>
+        <w:rPr>
+          <w:b/>
+          <w:bCs/>
+          <w:lang w:val="en-US"/>
+        </w:rPr>
+        <w:t>&lt;&gt;</w:t>
+      </w:r>
+      <w:r>
+        <w:rPr>
+          <w:lang w:val="en-US"/>
+        </w:rPr>
+        <w:t>.</w:t>
+      </w:r>
+    </w:p>
+    <w:p>
+      <w:pPr>
+        <w:rPr>
+          <w:lang w:val="en-US"/>
+        </w:rPr>
+      </w:pPr>
+      <w:r>
+        <w:rPr>
+          <w:lang w:val="en-US"/>
+        </w:rPr>
+        <w:lastRenderedPageBreak/>
+        <w:drawing>
+          <wp:inline distT="0" distB="0" distL="0" distR="0" wp14:anchorId="31414DE8" wp14:editId="31568716">
+            <wp:extent cx="3520745" cy="2842506"/>
+            <wp:effectExtent l="0" t="0" r="3810" b="0"/>
+            <wp:docPr id="16" name="Picture 16" descr="Chart, histogram&#10;&#10;Description automatically generated"/>
+            <wp:cNvGraphicFramePr>
+              <a:graphicFrameLocks xmlns:a="http://schemas.openxmlformats.org/drawingml/2006/main" noChangeAspect="1"/>
+            </wp:cNvGraphicFramePr>
+            <a:graphic xmlns:a="http://schemas.openxmlformats.org/drawingml/2006/main">
+              <a:graphicData uri="http://schemas.openxmlformats.org/drawingml/2006/picture">
+                <pic:pic xmlns:pic="http://schemas.openxmlformats.org/drawingml/2006/picture">
+                  <pic:nvPicPr>
+                    <pic:cNvPr id="16" name="Picture 16" descr="Chart, histogram&#10;&#10;Description automatically generated"/>
+                    <pic:cNvPicPr/>
+                  </pic:nvPicPr>
+                  <pic:blipFill>
+                    <a:blip r:embed="rId19"/>
+                    <a:stretch>
+                      <a:fillRect/>
+                    </a:stretch>
+                  </pic:blipFill>
+                  <pic:spPr>
+                    <a:xfrm>
+                      <a:off x="0" y="0"/>
+                      <a:ext cx="3520745" cy="2842506"/>
+                    </a:xfrm>
+                    <a:prstGeom prst="rect">
+                      <a:avLst/>
+                    </a:prstGeom>
+                  </pic:spPr>
+                </pic:pic>
+              </a:graphicData>
+            </a:graphic>
+          </wp:inline>
+        </w:drawing>
+      </w:r>
+    </w:p>
+    <w:p>
+      <w:pPr>
+        <w:rPr>
+          <w:lang w:val="en-US"/>
+        </w:rPr>
+      </w:pPr>
+      <w:r>
+        <w:rPr>
+          <w:lang w:val="en-US"/>
+        </w:rPr>
+        <w:t xml:space="preserve">The Spectrogram at this point posed to have good quality of information extracted from the sample. Thus, the plot possesses unwanted table borders that are the same for all plotted spectrograms. To remove these lines, the option Interpolated </w:t>
+      </w:r>
+      <w:r>
+        <w:rPr>
+          <w:lang w:val="en-US"/>
+        </w:rPr>
+        <w:t>shading</w:t>
+      </w:r>
+      <w:r>
+        <w:rPr>
+          <w:lang w:val="en-US"/>
+        </w:rPr>
+        <w:t xml:space="preserve"> of the plot was switched, figure </w:t>
+      </w:r>
+      <w:r>
+        <w:rPr>
+          <w:b/>
+          <w:bCs/>
+          <w:lang w:val="en-US"/>
+        </w:rPr>
+        <w:t>&lt;&gt;</w:t>
+      </w:r>
+      <w:r>
+        <w:rPr>
+          <w:b/>
+          <w:bCs/>
+          <w:lang w:val="en-US"/>
+        </w:rPr>
+        <w:t xml:space="preserve"> </w:t>
+      </w:r>
+      <w:r>
+        <w:rPr>
+          <w:lang w:val="en-US"/>
+        </w:rPr>
+        <w:t xml:space="preserve">shows the output spectrogram after using interpolated </w:t>
+      </w:r>
+      <w:r>
+        <w:rPr>
+          <w:lang w:val="en-US"/>
+        </w:rPr>
+        <w:t>shading</w:t>
+      </w:r>
+      <w:r>
+        <w:rPr>
+          <w:lang w:val="en-US"/>
+        </w:rPr>
+        <w:t xml:space="preserve"> settings.</w:t>
+      </w:r>
+    </w:p>
+    <w:p>
+      <w:pPr>
+        <w:rPr>
+          <w:lang w:val="en-US"/>
+        </w:rPr>
+      </w:pPr>
+      <w:r>
+        <w:rPr>
+          <w:lang w:val="en-US"/>
+        </w:rPr>
+        <w:drawing>
+          <wp:inline distT="0" distB="0" distL="0" distR="0" wp14:anchorId="5BE65CBD" wp14:editId="2F80A863">
+            <wp:extent cx="3505504" cy="2827265"/>
+            <wp:effectExtent l="0" t="0" r="0" b="0"/>
+            <wp:docPr id="17" name="Picture 17" descr="A picture containing background pattern&#10;&#10;Description automatically generated"/>
+            <wp:cNvGraphicFramePr>
+              <a:graphicFrameLocks xmlns:a="http://schemas.openxmlformats.org/drawingml/2006/main" noChangeAspect="1"/>
+            </wp:cNvGraphicFramePr>
+            <a:graphic xmlns:a="http://schemas.openxmlformats.org/drawingml/2006/main">
+              <a:graphicData uri="http://schemas.openxmlformats.org/drawingml/2006/picture">
+                <pic:pic xmlns:pic="http://schemas.openxmlformats.org/drawingml/2006/picture">
+                  <pic:nvPicPr>
+                    <pic:cNvPr id="17" name="Picture 17" descr="A picture containing background pattern&#10;&#10;Description automatically generated"/>
+                    <pic:cNvPicPr/>
+                  </pic:nvPicPr>
+                  <pic:blipFill>
+                    <a:blip r:embed="rId20"/>
+                    <a:stretch>
+                      <a:fillRect/>
+                    </a:stretch>
+                  </pic:blipFill>
+                  <pic:spPr>
+                    <a:xfrm>
+                      <a:off x="0" y="0"/>
+                      <a:ext cx="3505504" cy="2827265"/>
+                    </a:xfrm>
+                    <a:prstGeom prst="rect">
+                      <a:avLst/>
+                    </a:prstGeom>
+                  </pic:spPr>
+                </pic:pic>
+              </a:graphicData>
+            </a:graphic>
+          </wp:inline>
+        </w:drawing>
+      </w:r>
+    </w:p>
+    <w:p>
+      <w:pPr>
+        <w:rPr>
+          <w:lang w:val="en-US"/>
+        </w:rPr>
+      </w:pPr>
+      <w:r>
+        <w:rPr>
+          <w:lang w:val="en-US"/>
+        </w:rPr>
+        <w:t xml:space="preserve">The spectrogram was thought to be enough for the training at this point. However, after exporting, the image appears to come with the axes, which is not of concern for the learning also due to its similarity in all exported spectrograms. To remove these axes, </w:t>
+      </w:r>
+      <w:r>
+        <w:rPr>
+          <w:lang w:val="en-US"/>
+        </w:rPr>
+        <w:t>the ‘</w:t>
+      </w:r>
+      <w:r>
+        <w:rPr>
+          <w:i/>
+          <w:iCs/>
+          <w:lang w:val="en-US"/>
+        </w:rPr>
+        <w:t>Visible</w:t>
+      </w:r>
+      <w:r>
+        <w:rPr>
+          <w:i/>
+          <w:iCs/>
+          <w:lang w:val="en-US"/>
+        </w:rPr>
+        <w:t xml:space="preserve">’ </w:t>
+      </w:r>
+      <w:r>
+        <w:rPr>
+          <w:lang w:val="en-US"/>
+        </w:rPr>
+        <w:t xml:space="preserve">option of </w:t>
+      </w:r>
+      <w:proofErr w:type="spellStart"/>
+      <w:r>
+        <w:rPr>
+          <w:i/>
+          <w:iCs/>
+          <w:lang w:val="en-US"/>
+        </w:rPr>
+        <w:t>gca</w:t>
+      </w:r>
+      <w:proofErr w:type="spellEnd"/>
+      <w:r>
+        <w:rPr>
+          <w:i/>
+          <w:iCs/>
+          <w:lang w:val="en-US"/>
+        </w:rPr>
+        <w:t xml:space="preserve"> </w:t>
+      </w:r>
+      <w:r>
+        <w:rPr>
+          <w:lang w:val="en-US"/>
+        </w:rPr>
+        <w:t xml:space="preserve">was set to </w:t>
+      </w:r>
+      <w:r>
+        <w:rPr>
+          <w:i/>
+          <w:iCs/>
+          <w:lang w:val="en-US"/>
+        </w:rPr>
+        <w:t>‘off’</w:t>
+      </w:r>
+      <w:r>
+        <w:rPr>
+          <w:lang w:val="en-US"/>
+        </w:rPr>
+        <w:t xml:space="preserve">. </w:t>
+      </w:r>
+    </w:p>
+    <w:p>
+      <w:pPr>
+        <w:rPr>
+          <w:lang w:val="en-US"/>
+        </w:rPr>
+      </w:pPr>
+      <w:r>
+        <w:rPr>
+          <w:lang w:val="en-US"/>
+        </w:rPr>
+        <w:t>Training at this point is considered sufficient after all the data cleaning done. This work however took a step further in setting the spectrogram to grayscale by changing the colormap option to ‘gray’. The colormap setting in figure &lt;&gt; is the ‘default’ option, the figures &lt;&gt;, &lt;&gt;, &lt;&gt;, &lt;&gt; shows some available options that might be of interests for further research about which map draws the best performance.</w:t>
+      </w:r>
+      <w:r>
+        <w:rPr>
+          <w:lang w:val="en-US"/>
+        </w:rPr>
+        <w:t xml:space="preserve"> </w:t>
+      </w:r>
+    </w:p>
+    <w:p>
+      <w:pPr>
+        <w:keepNext/>
+        <w:jc w:val="center"/>
+      </w:pPr>
+      <w:r>
+        <w:rPr>
+          <w:noProof/>
+          <w:lang w:val="en-US"/>
+        </w:rPr>
+        <w:lastRenderedPageBreak/>
+        <w:drawing>
+          <wp:inline distT="0" distB="0" distL="0" distR="0" wp14:anchorId="4E1BFC1C" wp14:editId="3F9ACDC3">
+            <wp:extent cx="4343400" cy="3429000"/>
+            <wp:effectExtent l="0" t="0" r="0" b="0"/>
+            <wp:docPr id="19" name="Picture 19"/>
+            <wp:cNvGraphicFramePr>
+              <a:graphicFrameLocks xmlns:a="http://schemas.openxmlformats.org/drawingml/2006/main" noChangeAspect="1"/>
+            </wp:cNvGraphicFramePr>
+            <a:graphic xmlns:a="http://schemas.openxmlformats.org/drawingml/2006/main">
+              <a:graphicData uri="http://schemas.openxmlformats.org/drawingml/2006/picture">
+                <pic:pic xmlns:pic="http://schemas.openxmlformats.org/drawingml/2006/picture">
+                  <pic:nvPicPr>
+                    <pic:cNvPr id="0" name="Picture 2"/>
+                    <pic:cNvPicPr>
+                      <a:picLocks noChangeAspect="1" noChangeArrowheads="1"/>
+                    </pic:cNvPicPr>
+                  </pic:nvPicPr>
+                  <pic:blipFill>
+                    <a:blip r:embed="rId21">
+                      <a:extLst>
+                        <a:ext uri="{28A0092B-C50C-407E-A947-70E740481C1C}">
+                          <a14:useLocalDpi xmlns:a14="http://schemas.microsoft.com/office/drawing/2010/main" val="0"/>
+                        </a:ext>
+                      </a:extLst>
+                    </a:blip>
+                    <a:srcRect/>
+                    <a:stretch>
+                      <a:fillRect/>
+                    </a:stretch>
+                  </pic:blipFill>
+                  <pic:spPr bwMode="auto">
+                    <a:xfrm>
+                      <a:off x="0" y="0"/>
+                      <a:ext cx="4343400" cy="3429000"/>
+                    </a:xfrm>
+                    <a:prstGeom prst="rect">
+                      <a:avLst/>
+                    </a:prstGeom>
+                    <a:noFill/>
+                    <a:ln>
+                      <a:noFill/>
+                    </a:ln>
+                  </pic:spPr>
+                </pic:pic>
+              </a:graphicData>
+            </a:graphic>
+          </wp:inline>
+        </w:drawing>
+      </w:r>
+    </w:p>
+    <w:p>
+      <w:pPr>
+        <w:pStyle w:val="Caption"/>
+        <w:jc w:val="center"/>
+        <w:rPr>
+          <w:lang w:val="en-US"/>
+        </w:rPr>
+      </w:pPr>
+      <w:r>
+        <w:t xml:space="preserve">Figure </w:t>
+      </w:r>
+      <w:fldSimple w:instr=" SEQ Figure \* ARABIC ">
+        <w:r>
+          <w:rPr>
+            <w:noProof/>
+          </w:rPr>
+          <w:t>1</w:t>
+        </w:r>
+      </w:fldSimple>
+      <w:r>
+        <w:rPr>
+          <w:lang w:val="en-US"/>
+        </w:rPr>
+        <w:t xml:space="preserve"> </w:t>
+      </w:r>
+      <w:proofErr w:type="spellStart"/>
+      <w:r>
+        <w:rPr>
+          <w:lang w:val="en-US"/>
+        </w:rPr>
+        <w:t>colorMap</w:t>
+      </w:r>
+      <w:proofErr w:type="spellEnd"/>
+      <w:r>
+        <w:rPr>
+          <w:lang w:val="en-US"/>
+        </w:rPr>
+        <w:t xml:space="preserve"> '</w:t>
+      </w:r>
+      <w:proofErr w:type="spellStart"/>
+      <w:r>
+        <w:rPr>
+          <w:lang w:val="en-US"/>
+        </w:rPr>
+        <w:t>colorcube</w:t>
+      </w:r>
+      <w:proofErr w:type="spellEnd"/>
+      <w:r>
+        <w:rPr>
+          <w:lang w:val="en-US"/>
+        </w:rPr>
+        <w:t>'</w:t>
+      </w:r>
+    </w:p>
+    <w:p>
+      <w:pPr>
+        <w:keepNext/>
+        <w:jc w:val="center"/>
+      </w:pPr>
+      <w:r>
+        <w:rPr>
+          <w:noProof/>
+          <w:lang w:val="en-US"/>
+        </w:rPr>
+        <w:drawing>
+          <wp:inline distT="0" distB="0" distL="0" distR="0" wp14:anchorId="78D678C5" wp14:editId="32081819">
+            <wp:extent cx="4343400" cy="3429000"/>
+            <wp:effectExtent l="0" t="0" r="0" b="0"/>
+            <wp:docPr id="27" name="Picture 27"/>
+            <wp:cNvGraphicFramePr>
+              <a:graphicFrameLocks xmlns:a="http://schemas.openxmlformats.org/drawingml/2006/main" noChangeAspect="1"/>
+            </wp:cNvGraphicFramePr>
+            <a:graphic xmlns:a="http://schemas.openxmlformats.org/drawingml/2006/main">
+              <a:graphicData uri="http://schemas.openxmlformats.org/drawingml/2006/picture">
+                <pic:pic xmlns:pic="http://schemas.openxmlformats.org/drawingml/2006/picture">
+                  <pic:nvPicPr>
+                    <pic:cNvPr id="0" name="Picture 10"/>
+                    <pic:cNvPicPr>
+                      <a:picLocks noChangeAspect="1" noChangeArrowheads="1"/>
+                    </pic:cNvPicPr>
+                  </pic:nvPicPr>
+                  <pic:blipFill>
+                    <a:blip r:embed="rId22">
+                      <a:extLst>
+                        <a:ext uri="{28A0092B-C50C-407E-A947-70E740481C1C}">
+                          <a14:useLocalDpi xmlns:a14="http://schemas.microsoft.com/office/drawing/2010/main" val="0"/>
+                        </a:ext>
+                      </a:extLst>
+                    </a:blip>
+                    <a:srcRect/>
+                    <a:stretch>
+                      <a:fillRect/>
+                    </a:stretch>
+                  </pic:blipFill>
+                  <pic:spPr bwMode="auto">
+                    <a:xfrm>
+                      <a:off x="0" y="0"/>
+                      <a:ext cx="4343400" cy="3429000"/>
+                    </a:xfrm>
+                    <a:prstGeom prst="rect">
+                      <a:avLst/>
+                    </a:prstGeom>
+                    <a:noFill/>
+                    <a:ln>
+                      <a:noFill/>
+                    </a:ln>
+                  </pic:spPr>
+                </pic:pic>
+              </a:graphicData>
+            </a:graphic>
+          </wp:inline>
+        </w:drawing>
+      </w:r>
+    </w:p>
+    <w:p>
+      <w:pPr>
+        <w:pStyle w:val="Caption"/>
+        <w:jc w:val="center"/>
+        <w:rPr>
+          <w:lang w:val="en-US"/>
+        </w:rPr>
+      </w:pPr>
+      <w:r>
+        <w:t xml:space="preserve">Figure </w:t>
+      </w:r>
+      <w:fldSimple w:instr=" SEQ Figure \* ARABIC ">
+        <w:r>
+          <w:rPr>
+            <w:noProof/>
+          </w:rPr>
+          <w:t>2</w:t>
+        </w:r>
+      </w:fldSimple>
+      <w:r>
+        <w:rPr>
+          <w:lang w:val="en-US"/>
+        </w:rPr>
+        <w:t xml:space="preserve"> </w:t>
+      </w:r>
+      <w:proofErr w:type="spellStart"/>
+      <w:r>
+        <w:rPr>
+          <w:lang w:val="en-US"/>
+        </w:rPr>
+        <w:t>colorMap</w:t>
+      </w:r>
+      <w:proofErr w:type="spellEnd"/>
+      <w:r>
+        <w:rPr>
+          <w:lang w:val="en-US"/>
+        </w:rPr>
+        <w:t xml:space="preserve"> 'gray'</w:t>
+      </w:r>
+    </w:p>
+    <w:p>
+      <w:pPr>
+        <w:keepNext/>
+        <w:jc w:val="center"/>
+      </w:pPr>
+      <w:r>
+        <w:rPr>
+          <w:noProof/>
+          <w:lang w:val="en-US"/>
+        </w:rPr>
+        <w:lastRenderedPageBreak/>
+        <w:drawing>
+          <wp:inline distT="0" distB="0" distL="0" distR="0" wp14:anchorId="1E333846" wp14:editId="25D843AC">
+            <wp:extent cx="4343400" cy="3429000"/>
+            <wp:effectExtent l="0" t="0" r="0" b="0"/>
+            <wp:docPr id="28" name="Picture 28"/>
+            <wp:cNvGraphicFramePr>
+              <a:graphicFrameLocks xmlns:a="http://schemas.openxmlformats.org/drawingml/2006/main" noChangeAspect="1"/>
+            </wp:cNvGraphicFramePr>
+            <a:graphic xmlns:a="http://schemas.openxmlformats.org/drawingml/2006/main">
+              <a:graphicData uri="http://schemas.openxmlformats.org/drawingml/2006/picture">
+                <pic:pic xmlns:pic="http://schemas.openxmlformats.org/drawingml/2006/picture">
+                  <pic:nvPicPr>
+                    <pic:cNvPr id="0" name="Picture 11"/>
+                    <pic:cNvPicPr>
+                      <a:picLocks noChangeAspect="1" noChangeArrowheads="1"/>
+                    </pic:cNvPicPr>
+                  </pic:nvPicPr>
+                  <pic:blipFill>
+                    <a:blip r:embed="rId23">
+                      <a:extLst>
+                        <a:ext uri="{28A0092B-C50C-407E-A947-70E740481C1C}">
+                          <a14:useLocalDpi xmlns:a14="http://schemas.microsoft.com/office/drawing/2010/main" val="0"/>
+                        </a:ext>
+                      </a:extLst>
+                    </a:blip>
+                    <a:srcRect/>
+                    <a:stretch>
+                      <a:fillRect/>
+                    </a:stretch>
+                  </pic:blipFill>
+                  <pic:spPr bwMode="auto">
+                    <a:xfrm>
+                      <a:off x="0" y="0"/>
+                      <a:ext cx="4343400" cy="3429000"/>
+                    </a:xfrm>
+                    <a:prstGeom prst="rect">
+                      <a:avLst/>
+                    </a:prstGeom>
+                    <a:noFill/>
+                    <a:ln>
+                      <a:noFill/>
+                    </a:ln>
+                  </pic:spPr>
+                </pic:pic>
+              </a:graphicData>
+            </a:graphic>
+          </wp:inline>
+        </w:drawing>
+      </w:r>
+    </w:p>
+    <w:p>
+      <w:pPr>
+        <w:pStyle w:val="Caption"/>
+        <w:jc w:val="center"/>
+      </w:pPr>
+      <w:r>
+        <w:t xml:space="preserve">Figure </w:t>
+      </w:r>
+      <w:fldSimple w:instr=" SEQ Figure \* ARABIC ">
+        <w:r>
+          <w:rPr>
+            <w:noProof/>
+          </w:rPr>
+          <w:t>3</w:t>
+        </w:r>
+      </w:fldSimple>
+      <w:r>
+        <w:rPr>
+          <w:lang w:val="en-US"/>
+        </w:rPr>
+        <w:t xml:space="preserve"> </w:t>
+      </w:r>
+      <w:proofErr w:type="spellStart"/>
+      <w:r>
+        <w:rPr>
+          <w:lang w:val="en-US"/>
+        </w:rPr>
+        <w:t>colorMap</w:t>
+      </w:r>
+      <w:proofErr w:type="spellEnd"/>
+      <w:r>
+        <w:rPr>
+          <w:lang w:val="en-US"/>
+        </w:rPr>
+        <w:t xml:space="preserve"> 'hot'</w:t>
+      </w:r>
+    </w:p>
+    <w:p>
+      <w:pPr>
+        <w:keepNext/>
+        <w:jc w:val="center"/>
+      </w:pPr>
+      <w:r>
+        <w:rPr>
+          <w:noProof/>
+          <w:lang w:val="en-US"/>
+        </w:rPr>
+        <w:drawing>
+          <wp:inline distT="0" distB="0" distL="0" distR="0" wp14:anchorId="260E6381" wp14:editId="66F803DB">
+            <wp:extent cx="4343400" cy="3429000"/>
+            <wp:effectExtent l="0" t="0" r="0" b="0"/>
+            <wp:docPr id="29" name="Picture 29"/>
+            <wp:cNvGraphicFramePr>
+              <a:graphicFrameLocks xmlns:a="http://schemas.openxmlformats.org/drawingml/2006/main" noChangeAspect="1"/>
+            </wp:cNvGraphicFramePr>
+            <a:graphic xmlns:a="http://schemas.openxmlformats.org/drawingml/2006/main">
+              <a:graphicData uri="http://schemas.openxmlformats.org/drawingml/2006/picture">
+                <pic:pic xmlns:pic="http://schemas.openxmlformats.org/drawingml/2006/picture">
+                  <pic:nvPicPr>
+                    <pic:cNvPr id="0" name="Picture 12"/>
+                    <pic:cNvPicPr>
+                      <a:picLocks noChangeAspect="1" noChangeArrowheads="1"/>
+                    </pic:cNvPicPr>
+                  </pic:nvPicPr>
+                  <pic:blipFill>
+                    <a:blip r:embed="rId24">
+                      <a:extLst>
+                        <a:ext uri="{28A0092B-C50C-407E-A947-70E740481C1C}">
+                          <a14:useLocalDpi xmlns:a14="http://schemas.microsoft.com/office/drawing/2010/main" val="0"/>
+                        </a:ext>
+                      </a:extLst>
+                    </a:blip>
+                    <a:srcRect/>
+                    <a:stretch>
+                      <a:fillRect/>
+                    </a:stretch>
+                  </pic:blipFill>
+                  <pic:spPr bwMode="auto">
+                    <a:xfrm>
+                      <a:off x="0" y="0"/>
+                      <a:ext cx="4343400" cy="3429000"/>
+                    </a:xfrm>
+                    <a:prstGeom prst="rect">
+                      <a:avLst/>
+                    </a:prstGeom>
+                    <a:noFill/>
+                    <a:ln>
+                      <a:noFill/>
+                    </a:ln>
+                  </pic:spPr>
+                </pic:pic>
+              </a:graphicData>
+            </a:graphic>
+          </wp:inline>
+        </w:drawing>
+      </w:r>
+    </w:p>
+    <w:p>
+      <w:pPr>
+        <w:pStyle w:val="Caption"/>
+        <w:jc w:val="center"/>
+      </w:pPr>
+      <w:r>
+        <w:t xml:space="preserve">Figure </w:t>
+      </w:r>
+      <w:fldSimple w:instr=" SEQ Figure \* ARABIC ">
+        <w:r>
+          <w:rPr>
+            <w:noProof/>
+          </w:rPr>
+          <w:t>4</w:t>
+        </w:r>
+      </w:fldSimple>
+      <w:r>
+        <w:rPr>
+          <w:lang w:val="en-US"/>
+        </w:rPr>
+        <w:t xml:space="preserve"> </w:t>
+      </w:r>
+      <w:proofErr w:type="spellStart"/>
+      <w:r>
+        <w:rPr>
+          <w:lang w:val="en-US"/>
+        </w:rPr>
+        <w:t>colorMap</w:t>
+      </w:r>
+      <w:proofErr w:type="spellEnd"/>
+      <w:r>
+        <w:rPr>
+          <w:lang w:val="en-US"/>
+        </w:rPr>
+        <w:t xml:space="preserve"> '</w:t>
+      </w:r>
+      <w:proofErr w:type="spellStart"/>
+      <w:r>
+        <w:rPr>
+          <w:lang w:val="en-US"/>
+        </w:rPr>
+        <w:t>hsv</w:t>
+      </w:r>
+      <w:proofErr w:type="spellEnd"/>
+      <w:r>
+        <w:rPr>
+          <w:lang w:val="en-US"/>
+        </w:rPr>
+        <w:t>'</w:t>
+      </w:r>
+    </w:p>
+    <w:p>
+      <w:pPr>
+        <w:keepNext/>
+        <w:jc w:val="center"/>
+      </w:pPr>
+      <w:r>
+        <w:rPr>
+          <w:noProof/>
+          <w:lang w:val="en-US"/>
+        </w:rPr>
+        <w:lastRenderedPageBreak/>
+        <w:drawing>
+          <wp:inline distT="0" distB="0" distL="0" distR="0" wp14:anchorId="22753395" wp14:editId="3A125089">
+            <wp:extent cx="4343400" cy="3429000"/>
+            <wp:effectExtent l="0" t="0" r="0" b="0"/>
+            <wp:docPr id="30" name="Picture 30"/>
+            <wp:cNvGraphicFramePr>
+              <a:graphicFrameLocks xmlns:a="http://schemas.openxmlformats.org/drawingml/2006/main" noChangeAspect="1"/>
+            </wp:cNvGraphicFramePr>
+            <a:graphic xmlns:a="http://schemas.openxmlformats.org/drawingml/2006/main">
+              <a:graphicData uri="http://schemas.openxmlformats.org/drawingml/2006/picture">
+                <pic:pic xmlns:pic="http://schemas.openxmlformats.org/drawingml/2006/picture">
+                  <pic:nvPicPr>
+                    <pic:cNvPr id="0" name="Picture 13"/>
+                    <pic:cNvPicPr>
+                      <a:picLocks noChangeAspect="1" noChangeArrowheads="1"/>
+                    </pic:cNvPicPr>
+                  </pic:nvPicPr>
+                  <pic:blipFill>
+                    <a:blip r:embed="rId25">
+                      <a:extLst>
+                        <a:ext uri="{28A0092B-C50C-407E-A947-70E740481C1C}">
+                          <a14:useLocalDpi xmlns:a14="http://schemas.microsoft.com/office/drawing/2010/main" val="0"/>
+                        </a:ext>
+                      </a:extLst>
+                    </a:blip>
+                    <a:srcRect/>
+                    <a:stretch>
+                      <a:fillRect/>
+                    </a:stretch>
+                  </pic:blipFill>
+                  <pic:spPr bwMode="auto">
+                    <a:xfrm>
+                      <a:off x="0" y="0"/>
+                      <a:ext cx="4343400" cy="3429000"/>
+                    </a:xfrm>
+                    <a:prstGeom prst="rect">
+                      <a:avLst/>
+                    </a:prstGeom>
+                    <a:noFill/>
+                    <a:ln>
+                      <a:noFill/>
+                    </a:ln>
+                  </pic:spPr>
+                </pic:pic>
+              </a:graphicData>
+            </a:graphic>
+          </wp:inline>
+        </w:drawing>
+      </w:r>
+    </w:p>
+    <w:p>
+      <w:pPr>
+        <w:pStyle w:val="Caption"/>
+        <w:jc w:val="center"/>
+      </w:pPr>
+      <w:r>
+        <w:t xml:space="preserve">Figure </w:t>
+      </w:r>
+      <w:fldSimple w:instr=" SEQ Figure \* ARABIC ">
+        <w:r>
+          <w:rPr>
+            <w:noProof/>
+          </w:rPr>
+          <w:t>5</w:t>
+        </w:r>
+      </w:fldSimple>
+      <w:r>
+        <w:rPr>
+          <w:lang w:val="en-US"/>
+        </w:rPr>
+        <w:t xml:space="preserve"> </w:t>
+      </w:r>
+      <w:proofErr w:type="spellStart"/>
+      <w:r>
+        <w:rPr>
+          <w:lang w:val="en-US"/>
+        </w:rPr>
+        <w:t>colorMap</w:t>
+      </w:r>
+      <w:proofErr w:type="spellEnd"/>
+      <w:r>
+        <w:rPr>
+          <w:lang w:val="en-US"/>
+        </w:rPr>
+        <w:t xml:space="preserve"> 'lines'</w:t>
+      </w:r>
+    </w:p>
+    <w:p>
+      <w:pPr>
+        <w:keepNext/>
+        <w:jc w:val="center"/>
+      </w:pPr>
+      <w:r>
+        <w:rPr>
+          <w:noProof/>
+          <w:lang w:val="en-US"/>
+        </w:rPr>
+        <w:drawing>
+          <wp:inline distT="0" distB="0" distL="0" distR="0" wp14:anchorId="530E0D13" wp14:editId="206599B9">
+            <wp:extent cx="4343400" cy="3429000"/>
+            <wp:effectExtent l="0" t="0" r="0" b="0"/>
+            <wp:docPr id="31" name="Picture 31"/>
+            <wp:cNvGraphicFramePr>
+              <a:graphicFrameLocks xmlns:a="http://schemas.openxmlformats.org/drawingml/2006/main" noChangeAspect="1"/>
+            </wp:cNvGraphicFramePr>
+            <a:graphic xmlns:a="http://schemas.openxmlformats.org/drawingml/2006/main">
+              <a:graphicData uri="http://schemas.openxmlformats.org/drawingml/2006/picture">
+                <pic:pic xmlns:pic="http://schemas.openxmlformats.org/drawingml/2006/picture">
+                  <pic:nvPicPr>
+                    <pic:cNvPr id="0" name="Picture 14"/>
+                    <pic:cNvPicPr>
+                      <a:picLocks noChangeAspect="1" noChangeArrowheads="1"/>
+                    </pic:cNvPicPr>
+                  </pic:nvPicPr>
+                  <pic:blipFill>
+                    <a:blip r:embed="rId26">
+                      <a:extLst>
+                        <a:ext uri="{28A0092B-C50C-407E-A947-70E740481C1C}">
+                          <a14:useLocalDpi xmlns:a14="http://schemas.microsoft.com/office/drawing/2010/main" val="0"/>
+                        </a:ext>
+                      </a:extLst>
+                    </a:blip>
+                    <a:srcRect/>
+                    <a:stretch>
+                      <a:fillRect/>
+                    </a:stretch>
+                  </pic:blipFill>
+                  <pic:spPr bwMode="auto">
+                    <a:xfrm>
+                      <a:off x="0" y="0"/>
+                      <a:ext cx="4343400" cy="3429000"/>
+                    </a:xfrm>
+                    <a:prstGeom prst="rect">
+                      <a:avLst/>
+                    </a:prstGeom>
+                    <a:noFill/>
+                    <a:ln>
+                      <a:noFill/>
+                    </a:ln>
+                  </pic:spPr>
+                </pic:pic>
+              </a:graphicData>
+            </a:graphic>
+          </wp:inline>
+        </w:drawing>
+      </w:r>
+    </w:p>
+    <w:p>
+      <w:pPr>
+        <w:pStyle w:val="Caption"/>
+        <w:jc w:val="center"/>
+        <w:rPr>
+          <w:lang w:val="en-US"/>
+        </w:rPr>
+      </w:pPr>
+      <w:r>
+        <w:t xml:space="preserve">Figure </w:t>
+      </w:r>
+      <w:fldSimple w:instr=" SEQ Figure \* ARABIC ">
+        <w:r>
+          <w:rPr>
+            <w:noProof/>
+          </w:rPr>
+          <w:t>6</w:t>
+        </w:r>
+      </w:fldSimple>
+      <w:r>
+        <w:rPr>
+          <w:lang w:val="en-US"/>
+        </w:rPr>
+        <w:t xml:space="preserve"> </w:t>
+      </w:r>
+      <w:proofErr w:type="spellStart"/>
+      <w:r>
+        <w:rPr>
+          <w:lang w:val="en-US"/>
+        </w:rPr>
+        <w:t>colorMap</w:t>
+      </w:r>
+      <w:proofErr w:type="spellEnd"/>
+      <w:r>
+        <w:rPr>
+          <w:lang w:val="en-US"/>
+        </w:rPr>
+        <w:t xml:space="preserve"> 'turbo'</w:t>
+      </w:r>
+    </w:p>
+    <w:p>
+      <w:pPr>
+        <w:rPr>
+          <w:lang w:val="en-US"/>
+        </w:rPr>
+      </w:pPr>
+      <w:r>
+        <w:rPr>
+          <w:lang w:val="en-US"/>
+        </w:rPr>
+        <w:t xml:space="preserve">After tweaking with the settings of the plot, a spectrogram is </w:t>
+      </w:r>
+      <w:r>
+        <w:rPr>
+          <w:lang w:val="en-US"/>
+        </w:rPr>
+        <w:t xml:space="preserve">outputted. The last parameters to put in are the file name and the dimension. </w:t>
+      </w:r>
+    </w:p>
+    <w:p>
+      <w:pPr>
+        <w:rPr>
+          <w:lang w:val="en-US"/>
+        </w:rPr>
+      </w:pPr>
+      <w:r>
+        <w:rPr>
+          <w:lang w:val="en-US"/>
+        </w:rPr>
+        <w:drawing>
+          <wp:inline distT="0" distB="0" distL="0" distR="0" wp14:anchorId="5A7F069B" wp14:editId="562D4D03">
+            <wp:extent cx="4198984" cy="320068"/>
+            <wp:effectExtent l="0" t="0" r="0" b="3810"/>
+            <wp:docPr id="32" name="Picture 32"/>
+            <wp:cNvGraphicFramePr>
+              <a:graphicFrameLocks xmlns:a="http://schemas.openxmlformats.org/drawingml/2006/main" noChangeAspect="1"/>
+            </wp:cNvGraphicFramePr>
+            <a:graphic xmlns:a="http://schemas.openxmlformats.org/drawingml/2006/main">
+              <a:graphicData uri="http://schemas.openxmlformats.org/drawingml/2006/picture">
+                <pic:pic xmlns:pic="http://schemas.openxmlformats.org/drawingml/2006/picture">
+                  <pic:nvPicPr>
+                    <pic:cNvPr id="1" name=""/>
+                    <pic:cNvPicPr/>
+                  </pic:nvPicPr>
+                  <pic:blipFill>
+                    <a:blip r:embed="rId27"/>
+                    <a:stretch>
+                      <a:fillRect/>
+                    </a:stretch>
+                  </pic:blipFill>
+                  <pic:spPr>
+                    <a:xfrm>
+                      <a:off x="0" y="0"/>
+                      <a:ext cx="4198984" cy="320068"/>
+                    </a:xfrm>
+                    <a:prstGeom prst="rect">
+                      <a:avLst/>
+                    </a:prstGeom>
+                  </pic:spPr>
+                </pic:pic>
+              </a:graphicData>
+            </a:graphic>
+          </wp:inline>
+        </w:drawing>
+      </w:r>
+    </w:p>
+    <w:p>
+      <w:pPr>
+        <w:rPr>
+          <w:lang w:val="en-US"/>
+        </w:rPr>
+      </w:pPr>
+      <w:r>
+        <w:rPr>
+          <w:lang w:val="en-US"/>
+        </w:rPr>
+        <w:lastRenderedPageBreak/>
+        <w:t xml:space="preserve">The dimension unit is dots per inch, the higher the number, the more details the exported spectrogram gets. </w:t>
+      </w:r>
+      <w:r>
+        <w:rPr>
+          <w:lang w:val="en-US"/>
+        </w:rPr>
+        <w:t>Tables</w:t>
+      </w:r>
+      <w:r>
+        <w:rPr>
+          <w:b/>
+          <w:bCs/>
+          <w:lang w:val="en-US"/>
+        </w:rPr>
+        <w:t xml:space="preserve"> &lt;&gt;</w:t>
+      </w:r>
+      <w:r>
+        <w:rPr>
+          <w:b/>
+          <w:bCs/>
+          <w:lang w:val="en-US"/>
+        </w:rPr>
+        <w:t xml:space="preserve"> </w:t>
+      </w:r>
+      <w:r>
+        <w:rPr>
+          <w:lang w:val="en-US"/>
+        </w:rPr>
+        <w:t>demonstrate</w:t>
+      </w:r>
+      <w:r>
+        <w:rPr>
+          <w:lang w:val="en-US"/>
+        </w:rPr>
+        <w:t>s</w:t>
+      </w:r>
+      <w:r>
+        <w:rPr>
+          <w:lang w:val="en-US"/>
+        </w:rPr>
+        <w:t xml:space="preserve"> the output spectrogram with different settings of dpi.</w:t>
+      </w:r>
+    </w:p>
+    <w:tbl>
+      <w:tblPr>
+        <w:tblStyle w:val="TableGrid"/>
+        <w:tblW w:w="0" w:type="auto"/>
+        <w:tblLook w:val="04A0" w:firstRow="1" w:lastRow="0" w:firstColumn="1" w:lastColumn="0" w:noHBand="0" w:noVBand="1"/>
+      </w:tblPr>
+      <w:tblGrid>
+        <w:gridCol w:w="1803"/>
+        <w:gridCol w:w="1803"/>
+        <w:gridCol w:w="1803"/>
+        <w:gridCol w:w="1803"/>
+        <w:gridCol w:w="1804"/>
+      </w:tblGrid>
+      <w:tr>
+        <w:tc>
+          <w:tcPr>
+            <w:tcW w:w="1803" w:type="dxa"/>
+          </w:tcPr>
+          <w:p>
+            <w:pPr>
+              <w:rPr>
+                <w:b/>
+                <w:bCs/>
+                <w:lang w:val="en-US"/>
+              </w:rPr>
+            </w:pPr>
+            <w:r>
+              <w:rPr>
+                <w:b/>
+                <w:bCs/>
+                <w:lang w:val="en-US"/>
+              </w:rPr>
+              <w:t>dpi</w:t>
+            </w:r>
+          </w:p>
+        </w:tc>
+        <w:tc>
+          <w:tcPr>
+            <w:tcW w:w="1803" w:type="dxa"/>
+          </w:tcPr>
+          <w:p>
+            <w:pPr>
+              <w:rPr>
+                <w:lang w:val="en-US"/>
+              </w:rPr>
+            </w:pPr>
+            <w:r>
+              <w:rPr>
+                <w:lang w:val="en-US"/>
+              </w:rPr>
+              <w:t>10</w:t>
+            </w:r>
+          </w:p>
+        </w:tc>
+        <w:tc>
+          <w:tcPr>
+            <w:tcW w:w="1803" w:type="dxa"/>
+          </w:tcPr>
+          <w:p>
+            <w:pPr>
+              <w:rPr>
+                <w:lang w:val="en-US"/>
+              </w:rPr>
+            </w:pPr>
+            <w:r>
+              <w:rPr>
+                <w:lang w:val="en-US"/>
+              </w:rPr>
+              <w:t>50</w:t>
+            </w:r>
+          </w:p>
+        </w:tc>
+        <w:tc>
+          <w:tcPr>
+            <w:tcW w:w="1803" w:type="dxa"/>
+          </w:tcPr>
+          <w:p>
+            <w:pPr>
+              <w:rPr>
+                <w:lang w:val="en-US"/>
+              </w:rPr>
+            </w:pPr>
+            <w:r>
+              <w:rPr>
+                <w:lang w:val="en-US"/>
+              </w:rPr>
+              <w:t>100</w:t>
+            </w:r>
+          </w:p>
+        </w:tc>
+        <w:tc>
+          <w:tcPr>
+            <w:tcW w:w="1804" w:type="dxa"/>
+          </w:tcPr>
+          <w:p>
+            <w:pPr>
+              <w:rPr>
+                <w:lang w:val="en-US"/>
+              </w:rPr>
+            </w:pPr>
+            <w:r>
+              <w:rPr>
+                <w:lang w:val="en-US"/>
+              </w:rPr>
+              <w:t>200</w:t>
+            </w:r>
+          </w:p>
+        </w:tc>
+      </w:tr>
+      <w:tr>
+        <w:tc>
+          <w:tcPr>
+            <w:tcW w:w="1803" w:type="dxa"/>
+          </w:tcPr>
+          <w:p>
+            <w:pPr>
+              <w:rPr>
+                <w:b/>
+                <w:bCs/>
+                <w:lang w:val="en-US"/>
+              </w:rPr>
+            </w:pPr>
+            <w:r>
+              <w:rPr>
+                <w:b/>
+                <w:bCs/>
+                <w:lang w:val="en-US"/>
+              </w:rPr>
+              <w:t>size</w:t>
+            </w:r>
+          </w:p>
+        </w:tc>
+        <w:tc>
+          <w:tcPr>
+            <w:tcW w:w="1803" w:type="dxa"/>
+          </w:tcPr>
+          <w:p>
+            <w:pPr>
+              <w:rPr>
+                <w:lang w:val="en-US"/>
+              </w:rPr>
+            </w:pPr>
+            <w:r>
+              <w:rPr>
+                <w:lang w:val="en-US"/>
+              </w:rPr>
+              <w:t>42x25</w:t>
+            </w:r>
+          </w:p>
+        </w:tc>
+        <w:tc>
+          <w:tcPr>
+            <w:tcW w:w="1803" w:type="dxa"/>
+          </w:tcPr>
+          <w:p>
+            <w:pPr>
+              <w:rPr>
+                <w:lang w:val="en-US"/>
+              </w:rPr>
+            </w:pPr>
+            <w:r>
+              <w:rPr>
+                <w:lang w:val="en-US"/>
+              </w:rPr>
+              <w:t>230x183</w:t>
+            </w:r>
+          </w:p>
+        </w:tc>
+        <w:tc>
+          <w:tcPr>
+            <w:tcW w:w="1803" w:type="dxa"/>
+          </w:tcPr>
+          <w:p>
+            <w:pPr>
+              <w:rPr>
+                <w:lang w:val="en-US"/>
+              </w:rPr>
+            </w:pPr>
+            <w:r>
+              <w:rPr>
+                <w:lang w:val="en-US"/>
+              </w:rPr>
+              <w:t>456x361</w:t>
+            </w:r>
+          </w:p>
+        </w:tc>
+        <w:tc>
+          <w:tcPr>
+            <w:tcW w:w="1804" w:type="dxa"/>
+          </w:tcPr>
+          <w:p>
+            <w:pPr>
+              <w:rPr>
+                <w:lang w:val="en-US"/>
+              </w:rPr>
+            </w:pPr>
+            <w:r>
+              <w:rPr>
+                <w:lang w:val="en-US"/>
+              </w:rPr>
+              <w:t>908x719</w:t>
+            </w:r>
+          </w:p>
+        </w:tc>
+      </w:tr>
+    </w:tbl>
+    <w:p>
+      <w:pPr>
+        <w:rPr>
+          <w:lang w:val="en-US"/>
+        </w:rPr>
+      </w:pPr>
+    </w:p>
+    <w:p>
+      <w:pPr>
+        <w:rPr>
+          <w:lang w:val="en-US"/>
+        </w:rPr>
+      </w:pPr>
+      <w:r>
+        <w:rPr>
+          <w:i/>
+          <w:iCs/>
+          <w:lang w:val="en-US"/>
+        </w:rPr>
+        <w:t>NOTICE</w:t>
+      </w:r>
+      <w:r>
+        <w:rPr>
+          <w:i/>
+          <w:iCs/>
+          <w:lang w:val="en-US"/>
+        </w:rPr>
+        <w:t xml:space="preserve">: </w:t>
+      </w:r>
+      <w:r>
+        <w:rPr>
+          <w:lang w:val="en-US"/>
+        </w:rPr>
+        <w:t xml:space="preserve">The output of the experiment are trained networks which is specific to a type of exported spectrogram. A network trained for one type of spectrogram can only be used to predict the spectrograms that shares same properties with the training set. Unless the Input spectrogram is converted through further preprocessing, </w:t>
+      </w:r>
+      <w:proofErr w:type="spellStart"/>
+      <w:r>
+        <w:rPr>
+          <w:lang w:val="en-US"/>
+        </w:rPr>
+        <w:t>Matlab</w:t>
+      </w:r>
+      <w:proofErr w:type="spellEnd"/>
+      <w:r>
+        <w:rPr>
+          <w:lang w:val="en-US"/>
+        </w:rPr>
+        <w:t xml:space="preserve"> will raise an error when the input spectrogram is not compatible. It is recommended to name the trained network more specific with the settings of the exported spectrograms.</w:t>
+      </w:r>
+    </w:p>
+    <w:p>
+      <w:pPr>
+        <w:pStyle w:val="ListParagraph"/>
+        <w:numPr>
+          <w:ilvl w:val="0"/>
+          <w:numId w:val="1"/>
+        </w:numPr>
+        <w:rPr>
+          <w:lang w:val="en-US"/>
+        </w:rPr>
+      </w:pPr>
+      <w:r>
+        <w:rPr>
+          <w:lang w:val="en-US"/>
+        </w:rPr>
+        <w:t>Training the CNN:</w:t>
+      </w:r>
+    </w:p>
+    <w:p>
+      <w:pPr>
+        <w:ind w:left="360"/>
+        <w:rPr>
+          <w:lang w:val="en-US"/>
+        </w:rPr>
+      </w:pPr>
+    </w:p>
+    <w:p>
+      <w:pPr>
+        <w:pStyle w:val="ListParagraph"/>
+        <w:numPr>
+          <w:ilvl w:val="0"/>
+          <w:numId w:val="1"/>
+        </w:numPr>
+        <w:rPr>
+          <w:lang w:val="en-US"/>
+        </w:rPr>
+      </w:pPr>
+      <w:r>
+        <w:rPr>
+          <w:lang w:val="en-US"/>
+        </w:rPr>
+        <w:t>Validation of trained network:</w:t>
+      </w:r>
+    </w:p>
+    <w:p>
+      <w:pPr>
+        <w:rPr>
+          <w:lang w:val="en-US"/>
+        </w:rPr>
+      </w:pPr>
+    </w:p>
+    <w:p>
+      <w:pPr>
+        <w:pStyle w:val="ListParagraph"/>
+        <w:numPr>
+          <w:ilvl w:val="0"/>
+          <w:numId w:val="1"/>
+        </w:numPr>
+        <w:rPr>
+          <w:lang w:val="en-US"/>
+        </w:rPr>
+      </w:pPr>
+      <w:r>
+        <w:rPr>
+          <w:lang w:val="en-US"/>
+        </w:rPr>
+        <w:t>Testing of Data from T Files:</w:t>
+      </w:r>
+    </w:p>
+    <w:p>
+      <w:pPr>
+        <w:rPr>
+          <w:lang w:val="en-US"/>
+        </w:rPr>
+      </w:pPr>
+    </w:p>
+    <w:p>
+      <w:pPr>
+        <w:rPr>
+          <w:lang w:val="en-US"/>
+        </w:rPr>
+      </w:pPr>
     </w:p>
     <w:sectPr>
       <w:pgSz w:w="11906" w:h="16838"/>
@@ -2236,6 +5063,25 @@
       </w:tblBorders>
     </w:tblPr>
   </w:style>
+  <w:style w:type="paragraph" w:styleId="Caption">
+    <w:name w:val="caption"/>
+    <w:basedOn w:val="Normal"/>
+    <w:next w:val="Normal"/>
+    <w:uiPriority w:val="35"/>
+    <w:unhideWhenUsed/>
+    <w:qFormat/>
+    <w:rsid w:val="00AE51ED"/>
+    <w:pPr>
+      <w:spacing w:after="200" w:line="240" w:lineRule="auto"/>
+    </w:pPr>
+    <w:rPr>
+      <w:i/>
+      <w:iCs/>
+      <w:color w:val="44546A" w:themeColor="text2"/>
+      <w:sz w:val="18"/>
+      <w:szCs w:val="18"/>
+    </w:rPr>
+  </w:style>
 </w:styles>
 </file>
 

</xml_diff>

<commit_message>
adding further explaination on Code
</commit_message>
<xml_diff>
--- a/Documentation/Toan's part_Overview.docx
+++ b/Documentation/Toan's part_Overview.docx
@@ -1245,6 +1245,7 @@
       </w:pPr>
       <w:r>
         <w:rPr>
+          <w:noProof/>
           <w:lang w:val="en-US"/>
         </w:rPr>
         <w:drawing>
@@ -1808,6 +1809,7 @@
       </w:pPr>
       <w:r>
         <w:rPr>
+          <w:noProof/>
           <w:lang w:val="en-US"/>
         </w:rPr>
         <w:drawing>
@@ -2047,6 +2049,7 @@
       </w:pPr>
       <w:r>
         <w:rPr>
+          <w:noProof/>
           <w:lang w:val="en-US"/>
         </w:rPr>
         <w:drawing>
@@ -2151,6 +2154,7 @@
       </w:pPr>
       <w:r>
         <w:rPr>
+          <w:noProof/>
           <w:lang w:val="en-US"/>
         </w:rPr>
         <w:drawing>
@@ -2405,6 +2409,7 @@
       </w:pPr>
       <w:r>
         <w:rPr>
+          <w:noProof/>
           <w:lang w:val="en-US"/>
         </w:rPr>
         <w:drawing>
@@ -2709,6 +2714,7 @@
       </w:pPr>
       <w:r>
         <w:rPr>
+          <w:noProof/>
           <w:lang w:val="en-US"/>
         </w:rPr>
         <w:lastRenderedPageBreak/>
@@ -2846,6 +2852,7 @@
       </w:pPr>
       <w:r>
         <w:rPr>
+          <w:noProof/>
           <w:lang w:val="en-US"/>
         </w:rPr>
         <w:drawing>
@@ -2976,6 +2983,7 @@
       </w:pPr>
       <w:r>
         <w:rPr>
+          <w:noProof/>
           <w:lang w:val="en-US"/>
         </w:rPr>
         <w:lastRenderedPageBreak/>
@@ -3083,6 +3091,7 @@
       </w:pPr>
       <w:r>
         <w:rPr>
+          <w:noProof/>
           <w:lang w:val="en-US"/>
         </w:rPr>
         <w:drawing>
@@ -3292,14 +3301,27 @@
       <w:r>
         <w:t xml:space="preserve">Figure </w:t>
       </w:r>
-      <w:fldSimple w:instr=" SEQ Figure \* ARABIC ">
-        <w:r>
-          <w:rPr>
-            <w:noProof/>
-          </w:rPr>
-          <w:t>1</w:t>
-        </w:r>
-      </w:fldSimple>
+      <w:r>
+        <w:fldChar w:fldCharType="begin"/>
+      </w:r>
+      <w:r>
+        <w:instrText xml:space="preserve"> SEQ Figure \* ARABIC </w:instrText>
+      </w:r>
+      <w:r>
+        <w:fldChar w:fldCharType="separate"/>
+      </w:r>
+      <w:r>
+        <w:rPr>
+          <w:noProof/>
+        </w:rPr>
+        <w:t>1</w:t>
+      </w:r>
+      <w:r>
+        <w:rPr>
+          <w:noProof/>
+        </w:rPr>
+        <w:fldChar w:fldCharType="end"/>
+      </w:r>
       <w:r>
         <w:rPr>
           <w:lang w:val="en-US"/>
@@ -3406,14 +3428,27 @@
       <w:r>
         <w:t xml:space="preserve">Figure </w:t>
       </w:r>
-      <w:fldSimple w:instr=" SEQ Figure \* ARABIC ">
-        <w:r>
-          <w:rPr>
-            <w:noProof/>
-          </w:rPr>
-          <w:t>2</w:t>
-        </w:r>
-      </w:fldSimple>
+      <w:r>
+        <w:fldChar w:fldCharType="begin"/>
+      </w:r>
+      <w:r>
+        <w:instrText xml:space="preserve"> SEQ Figure \* ARABIC </w:instrText>
+      </w:r>
+      <w:r>
+        <w:fldChar w:fldCharType="separate"/>
+      </w:r>
+      <w:r>
+        <w:rPr>
+          <w:noProof/>
+        </w:rPr>
+        <w:t>2</w:t>
+      </w:r>
+      <w:r>
+        <w:rPr>
+          <w:noProof/>
+        </w:rPr>
+        <w:fldChar w:fldCharType="end"/>
+      </w:r>
       <w:r>
         <w:rPr>
           <w:lang w:val="en-US"/>
@@ -3504,14 +3539,27 @@
       <w:r>
         <w:t xml:space="preserve">Figure </w:t>
       </w:r>
-      <w:fldSimple w:instr=" SEQ Figure \* ARABIC ">
-        <w:r>
-          <w:rPr>
-            <w:noProof/>
-          </w:rPr>
-          <w:t>3</w:t>
-        </w:r>
-      </w:fldSimple>
+      <w:r>
+        <w:fldChar w:fldCharType="begin"/>
+      </w:r>
+      <w:r>
+        <w:instrText xml:space="preserve"> SEQ Figure \* ARABIC </w:instrText>
+      </w:r>
+      <w:r>
+        <w:fldChar w:fldCharType="separate"/>
+      </w:r>
+      <w:r>
+        <w:rPr>
+          <w:noProof/>
+        </w:rPr>
+        <w:t>3</w:t>
+      </w:r>
+      <w:r>
+        <w:rPr>
+          <w:noProof/>
+        </w:rPr>
+        <w:fldChar w:fldCharType="end"/>
+      </w:r>
       <w:r>
         <w:rPr>
           <w:lang w:val="en-US"/>
@@ -3601,14 +3649,27 @@
       <w:r>
         <w:t xml:space="preserve">Figure </w:t>
       </w:r>
-      <w:fldSimple w:instr=" SEQ Figure \* ARABIC ">
-        <w:r>
-          <w:rPr>
-            <w:noProof/>
-          </w:rPr>
-          <w:t>4</w:t>
-        </w:r>
-      </w:fldSimple>
+      <w:r>
+        <w:fldChar w:fldCharType="begin"/>
+      </w:r>
+      <w:r>
+        <w:instrText xml:space="preserve"> SEQ Figure \* ARABIC </w:instrText>
+      </w:r>
+      <w:r>
+        <w:fldChar w:fldCharType="separate"/>
+      </w:r>
+      <w:r>
+        <w:rPr>
+          <w:noProof/>
+        </w:rPr>
+        <w:t>4</w:t>
+      </w:r>
+      <w:r>
+        <w:rPr>
+          <w:noProof/>
+        </w:rPr>
+        <w:fldChar w:fldCharType="end"/>
+      </w:r>
       <w:r>
         <w:rPr>
           <w:lang w:val="en-US"/>
@@ -3713,14 +3774,27 @@
       <w:r>
         <w:t xml:space="preserve">Figure </w:t>
       </w:r>
-      <w:fldSimple w:instr=" SEQ Figure \* ARABIC ">
-        <w:r>
-          <w:rPr>
-            <w:noProof/>
-          </w:rPr>
-          <w:t>5</w:t>
-        </w:r>
-      </w:fldSimple>
+      <w:r>
+        <w:fldChar w:fldCharType="begin"/>
+      </w:r>
+      <w:r>
+        <w:instrText xml:space="preserve"> SEQ Figure \* ARABIC </w:instrText>
+      </w:r>
+      <w:r>
+        <w:fldChar w:fldCharType="separate"/>
+      </w:r>
+      <w:r>
+        <w:rPr>
+          <w:noProof/>
+        </w:rPr>
+        <w:t>5</w:t>
+      </w:r>
+      <w:r>
+        <w:rPr>
+          <w:noProof/>
+        </w:rPr>
+        <w:fldChar w:fldCharType="end"/>
+      </w:r>
       <w:r>
         <w:rPr>
           <w:lang w:val="en-US"/>
@@ -3813,14 +3887,27 @@
       <w:r>
         <w:t xml:space="preserve">Figure </w:t>
       </w:r>
-      <w:fldSimple w:instr=" SEQ Figure \* ARABIC ">
-        <w:r>
-          <w:rPr>
-            <w:noProof/>
-          </w:rPr>
-          <w:t>6</w:t>
-        </w:r>
-      </w:fldSimple>
+      <w:r>
+        <w:fldChar w:fldCharType="begin"/>
+      </w:r>
+      <w:r>
+        <w:instrText xml:space="preserve"> SEQ Figure \* ARABIC </w:instrText>
+      </w:r>
+      <w:r>
+        <w:fldChar w:fldCharType="separate"/>
+      </w:r>
+      <w:r>
+        <w:rPr>
+          <w:noProof/>
+        </w:rPr>
+        <w:t>6</w:t>
+      </w:r>
+      <w:r>
+        <w:rPr>
+          <w:noProof/>
+        </w:rPr>
+        <w:fldChar w:fldCharType="end"/>
+      </w:r>
       <w:r>
         <w:rPr>
           <w:lang w:val="en-US"/>
@@ -3869,6 +3956,7 @@
       </w:pPr>
       <w:r>
         <w:rPr>
+          <w:noProof/>
           <w:lang w:val="en-US"/>
         </w:rPr>
         <w:drawing>
@@ -4238,7 +4326,99 @@
     </w:p>
     <w:p>
       <w:pPr>
-        <w:ind w:left="360"/>
+        <w:rPr>
+          <w:lang w:val="en-US"/>
+        </w:rPr>
+      </w:pPr>
+      <w:r>
+        <w:rPr>
+          <w:lang w:val="en-US"/>
+        </w:rPr>
+        <w:t>Convolutional neural Network</w:t>
+      </w:r>
+      <w:r>
+        <w:rPr>
+          <w:lang w:val="en-US"/>
+        </w:rPr>
+        <w:t>s</w:t>
+      </w:r>
+      <w:r>
+        <w:rPr>
+          <w:lang w:val="en-US"/>
+        </w:rPr>
+        <w:t xml:space="preserve"> in </w:t>
+      </w:r>
+      <w:proofErr w:type="spellStart"/>
+      <w:r>
+        <w:rPr>
+          <w:lang w:val="en-US"/>
+        </w:rPr>
+        <w:t>Matlab</w:t>
+      </w:r>
+      <w:proofErr w:type="spellEnd"/>
+      <w:r>
+        <w:rPr>
+          <w:lang w:val="en-US"/>
+        </w:rPr>
+        <w:t xml:space="preserve"> are enabled by installation of the </w:t>
+      </w:r>
+      <w:r>
+        <w:rPr>
+          <w:lang w:val="en-US"/>
+        </w:rPr>
+        <w:t xml:space="preserve">Statistics and Machine Learning Toolbox, Parallel Computing </w:t>
+      </w:r>
+      <w:proofErr w:type="spellStart"/>
+      <w:proofErr w:type="gramStart"/>
+      <w:r>
+        <w:rPr>
+          <w:lang w:val="en-US"/>
+        </w:rPr>
+        <w:t>ToolBox</w:t>
+      </w:r>
+      <w:proofErr w:type="spellEnd"/>
+      <w:proofErr w:type="gramEnd"/>
+      <w:r>
+        <w:rPr>
+          <w:lang w:val="en-US"/>
+        </w:rPr>
+        <w:t xml:space="preserve"> and Deep Learning Toolbox.</w:t>
+      </w:r>
+      <w:r>
+        <w:rPr>
+          <w:lang w:val="en-US"/>
+        </w:rPr>
+        <w:t xml:space="preserve"> The mentioned toolboxes are a requirement for a </w:t>
+      </w:r>
+      <w:proofErr w:type="spellStart"/>
+      <w:r>
+        <w:rPr>
+          <w:lang w:val="en-US"/>
+        </w:rPr>
+        <w:t>Matlab</w:t>
+      </w:r>
+      <w:proofErr w:type="spellEnd"/>
+      <w:r>
+        <w:rPr>
+          <w:lang w:val="en-US"/>
+        </w:rPr>
+        <w:t xml:space="preserve"> environment to run the Graphical User Interface</w:t>
+      </w:r>
+      <w:r>
+        <w:rPr>
+          <w:lang w:val="en-US"/>
+        </w:rPr>
+        <w:t xml:space="preserve"> </w:t>
+      </w:r>
+      <w:r>
+        <w:rPr>
+          <w:lang w:val="en-US"/>
+        </w:rPr>
+        <w:t>(GUI) introduced in this project.</w:t>
+      </w:r>
+    </w:p>
+    <w:p>
+      <w:pPr>
         <w:rPr>
           <w:lang w:val="en-US"/>
         </w:rPr>
@@ -4268,6 +4448,25 @@
           <w:lang w:val="en-US"/>
         </w:rPr>
       </w:pPr>
+      <w:r>
+        <w:rPr>
+          <w:lang w:val="en-US"/>
+        </w:rPr>
+        <w:t>Validation of trained networks happens right after the training of the CNN. The current validating process use the Validation dataset split from the first step from the Training Dataset. The data are fed into the trained networks to drawn out the labels of the data sample.</w:t>
+      </w:r>
+    </w:p>
+    <w:p>
+      <w:pPr>
+        <w:rPr>
+          <w:lang w:val="en-US"/>
+        </w:rPr>
+      </w:pPr>
+      <w:r>
+        <w:rPr>
+          <w:lang w:val="en-US"/>
+        </w:rPr>
+        <w:t>The input data at validation stage is images (spectrograms).</w:t>
+      </w:r>
     </w:p>
     <w:p>
       <w:pPr>
@@ -4285,6 +4484,77 @@
           <w:lang w:val="en-US"/>
         </w:rPr>
         <w:t>Testing of Data from T Files:</w:t>
+      </w:r>
+    </w:p>
+    <w:p>
+      <w:pPr>
+        <w:rPr>
+          <w:lang w:val="en-US"/>
+        </w:rPr>
+      </w:pPr>
+      <w:r>
+        <w:rPr>
+          <w:lang w:val="en-US"/>
+        </w:rPr>
+        <w:t>Testing</w:t>
+      </w:r>
+      <w:r>
+        <w:rPr>
+          <w:lang w:val="en-US"/>
+        </w:rPr>
+        <w:t xml:space="preserve"> of trained networks </w:t>
+      </w:r>
+      <w:r>
+        <w:rPr>
+          <w:lang w:val="en-US"/>
+        </w:rPr>
+        <w:t>can take place whenever there is a trained network in the same directory of the GUI</w:t>
+      </w:r>
+      <w:r>
+        <w:rPr>
+          <w:lang w:val="en-US"/>
+        </w:rPr>
+        <w:t>, there are several trained networks submitted together with the project, each has their own validation result saved under /images/&lt;</w:t>
+      </w:r>
+      <w:proofErr w:type="spellStart"/>
+      <w:r>
+        <w:rPr>
+          <w:lang w:val="en-US"/>
+        </w:rPr>
+        <w:t>netName</w:t>
+      </w:r>
+      <w:proofErr w:type="spellEnd"/>
+      <w:r>
+        <w:rPr>
+          <w:lang w:val="en-US"/>
+        </w:rPr>
+        <w:t xml:space="preserve">&gt;. This separates the training process and the Testing process, which save time when conducting and documenting multiple experiments. </w:t>
+      </w:r>
+    </w:p>
+    <w:p>
+      <w:pPr>
+        <w:rPr>
+          <w:lang w:val="en-US"/>
+        </w:rPr>
+      </w:pPr>
+      <w:r>
+        <w:rPr>
+          <w:lang w:val="en-US"/>
+        </w:rPr>
+        <w:t>. The current validating process use the Validation dataset split from the first step from the Training Dataset. The data are fed into the trained networks to drawn out the labels of the data sample.</w:t>
+      </w:r>
+    </w:p>
+    <w:p>
+      <w:pPr>
+        <w:rPr>
+          <w:lang w:val="en-US"/>
+        </w:rPr>
+      </w:pPr>
+      <w:r>
+        <w:rPr>
+          <w:lang w:val="en-US"/>
+        </w:rPr>
+        <w:t>The input data at validation stage is images (spectrograms).</w:t>
       </w:r>
     </w:p>
     <w:p>

</xml_diff>